<commit_message>
Minor modification in ouput variable list
</commit_message>
<xml_diff>
--- a/BECCY-OutputVariable.V1.docx
+++ b/BECCY-OutputVariable.V1.docx
@@ -1,14 +1,15 @@
 
 <file path=word/document.xml><?xml version="1.0" encoding="utf-8"?>
-<w:document xmlns:wpc="http://schemas.microsoft.com/office/word/2010/wordprocessingCanvas" xmlns:cx="http://schemas.microsoft.com/office/drawing/2014/chartex" xmlns:cx1="http://schemas.microsoft.com/office/drawing/2015/9/8/chartex" xmlns:cx2="http://schemas.microsoft.com/office/drawing/2015/10/21/chartex" xmlns:cx3="http://schemas.microsoft.com/office/drawing/2016/5/9/chartex" xmlns:cx4="http://schemas.microsoft.com/office/drawing/2016/5/10/chartex" xmlns:cx5="http://schemas.microsoft.com/office/drawing/2016/5/11/chartex" xmlns:cx6="http://schemas.microsoft.com/office/drawing/2016/5/12/chartex" xmlns:cx7="http://schemas.microsoft.com/office/drawing/2016/5/13/chartex" xmlns:cx8="http://schemas.microsoft.com/office/drawing/2016/5/14/chartex" xmlns:mc="http://schemas.openxmlformats.org/markup-compatibility/2006" xmlns:aink="http://schemas.microsoft.com/office/drawing/2016/ink" xmlns:am3d="http://schemas.microsoft.com/office/drawing/2017/model3d" xmlns:o="urn:schemas-microsoft-com:office:office" xmlns:r="http://schemas.openxmlformats.org/officeDocument/2006/relationships" xmlns:m="http://schemas.openxmlformats.org/officeDocument/2006/math" xmlns:v="urn:schemas-microsoft-com:vml" xmlns:wp14="http://schemas.microsoft.com/office/word/2010/wordprocessingDrawing" xmlns:wp="http://schemas.openxmlformats.org/drawingml/2006/wordprocessingDrawing" xmlns:w10="urn:schemas-microsoft-com:office:word" xmlns:w="http://schemas.openxmlformats.org/wordprocessingml/2006/main" xmlns:w14="http://schemas.microsoft.com/office/word/2010/wordml" xmlns:w15="http://schemas.microsoft.com/office/word/2012/wordml" xmlns:w16cex="http://schemas.microsoft.com/office/word/2018/wordml/cex" xmlns:w16cid="http://schemas.microsoft.com/office/word/2016/wordml/cid" xmlns:w16="http://schemas.microsoft.com/office/word/2018/wordml" xmlns:w16sdtdh="http://schemas.microsoft.com/office/word/2020/wordml/sdtdatahash" xmlns:w16se="http://schemas.microsoft.com/office/word/2015/wordml/symex" xmlns:wpg="http://schemas.microsoft.com/office/word/2010/wordprocessingGroup" xmlns:wpi="http://schemas.microsoft.com/office/word/2010/wordprocessingInk" xmlns:wne="http://schemas.microsoft.com/office/word/2006/wordml" xmlns:wps="http://schemas.microsoft.com/office/word/2010/wordprocessingShape" mc:Ignorable="w14 w15 w16se w16cid w16 w16cex w16sdtdh wp14">
+<w:document xmlns:wpc="http://schemas.microsoft.com/office/word/2010/wordprocessingCanvas" xmlns:cx="http://schemas.microsoft.com/office/drawing/2014/chartex" xmlns:cx1="http://schemas.microsoft.com/office/drawing/2015/9/8/chartex" xmlns:cx2="http://schemas.microsoft.com/office/drawing/2015/10/21/chartex" xmlns:cx3="http://schemas.microsoft.com/office/drawing/2016/5/9/chartex" xmlns:cx4="http://schemas.microsoft.com/office/drawing/2016/5/10/chartex" xmlns:cx5="http://schemas.microsoft.com/office/drawing/2016/5/11/chartex" xmlns:cx6="http://schemas.microsoft.com/office/drawing/2016/5/12/chartex" xmlns:cx7="http://schemas.microsoft.com/office/drawing/2016/5/13/chartex" xmlns:cx8="http://schemas.microsoft.com/office/drawing/2016/5/14/chartex" xmlns:mc="http://schemas.openxmlformats.org/markup-compatibility/2006" xmlns:aink="http://schemas.microsoft.com/office/drawing/2016/ink" xmlns:am3d="http://schemas.microsoft.com/office/drawing/2017/model3d" xmlns:o="urn:schemas-microsoft-com:office:office" xmlns:r="http://schemas.openxmlformats.org/officeDocument/2006/relationships" xmlns:m="http://schemas.openxmlformats.org/officeDocument/2006/math" xmlns:v="urn:schemas-microsoft-com:vml" xmlns:wp14="http://schemas.microsoft.com/office/word/2010/wordprocessingDrawing" xmlns:wp="http://schemas.openxmlformats.org/drawingml/2006/wordprocessingDrawing" xmlns:w10="urn:schemas-microsoft-com:office:word" xmlns:w="http://schemas.openxmlformats.org/wordprocessingml/2006/main" xmlns:w14="http://schemas.microsoft.com/office/word/2010/wordml" xmlns:w15="http://schemas.microsoft.com/office/word/2012/wordml" xmlns:w16cid="http://schemas.microsoft.com/office/word/2016/wordml/cid" xmlns:w16se="http://schemas.microsoft.com/office/word/2015/wordml/symex" xmlns:wpg="http://schemas.microsoft.com/office/word/2010/wordprocessingGroup" xmlns:wpi="http://schemas.microsoft.com/office/word/2010/wordprocessingInk" xmlns:wne="http://schemas.microsoft.com/office/word/2006/wordml" xmlns:wps="http://schemas.microsoft.com/office/word/2010/wordprocessingShape" mc:Ignorable="w14 w15 w16se w16cid wp14">
   <w:body>
     <w:p>
       <w:pPr>
         <w:spacing w:line="276" w:lineRule="auto"/>
         <w:rPr>
           <w:rFonts w:ascii="Arial" w:hAnsi="Arial"/>
-          <w:sz w:val="20"/>
-          <w:szCs w:val="20"/>
+          <w:sz w:val="2"/>
+          <w:szCs w:val="2"/>
+          <w:lang w:val="en-GB"/>
         </w:rPr>
       </w:pPr>
     </w:p>
@@ -22,6 +23,7 @@
           <w:b/>
           <w:sz w:val="2"/>
           <w:szCs w:val="2"/>
+          <w:lang w:val="en-GB"/>
         </w:rPr>
       </w:pPr>
     </w:p>
@@ -56,6 +58,7 @@
                 <w:color w:val="FFFFFF"/>
                 <w:sz w:val="20"/>
                 <w:szCs w:val="20"/>
+                <w:lang w:val="en-GB"/>
               </w:rPr>
             </w:pPr>
             <w:r>
@@ -65,6 +68,7 @@
                 <w:color w:val="FFFFFF"/>
                 <w:sz w:val="20"/>
                 <w:szCs w:val="20"/>
+                <w:lang w:val="en-GB"/>
               </w:rPr>
               <w:t>2D fields</w:t>
             </w:r>
@@ -347,25 +351,7 @@
           <w:szCs w:val="20"/>
           <w:lang w:val="en-GB"/>
         </w:rPr>
-        <w:t xml:space="preserve">Net downward SW (ASOB_S), </w:t>
-      </w:r>
-      <w:r>
-        <w:rPr>
-          <w:rFonts w:ascii="Arial" w:hAnsi="Arial" w:cs="Arial"/>
-          <w:sz w:val="20"/>
-          <w:szCs w:val="20"/>
-          <w:lang w:val="en-GB"/>
-        </w:rPr>
-        <w:t>downward direct SW (ASWDIR_S), downward diffuse SW (ASWDIFD_S)</w:t>
-      </w:r>
-      <w:r>
-        <w:rPr>
-          <w:rFonts w:ascii="Arial" w:hAnsi="Arial" w:cs="Arial"/>
-          <w:sz w:val="20"/>
-          <w:szCs w:val="20"/>
-          <w:lang w:val="en-GB"/>
-        </w:rPr>
-        <w:t xml:space="preserve"> </w:t>
+        <w:t xml:space="preserve">Net downward SW (ASOB_S), downward direct SW (ASWDIR_S), downward diffuse SW (ASWDIFD_S) </w:t>
       </w:r>
       <w:r>
         <w:rPr>
@@ -399,16 +385,7 @@
           <w:szCs w:val="20"/>
           <w:lang w:val="en-GB"/>
         </w:rPr>
-        <w:t>Net downward LW (ATHB_S),</w:t>
-      </w:r>
-      <w:r>
-        <w:rPr>
-          <w:rFonts w:ascii="Arial" w:hAnsi="Arial" w:cs="Arial"/>
-          <w:sz w:val="20"/>
-          <w:szCs w:val="20"/>
-          <w:lang w:val="en-GB"/>
-        </w:rPr>
-        <w:t xml:space="preserve"> downward LW(ATHD_S)</w:t>
+        <w:t>Net downward LW (ATHB_S), downward LW(ATHD_S)</w:t>
       </w:r>
     </w:p>
     <w:p>
@@ -422,15 +399,15 @@
           <w:rFonts w:ascii="Arial" w:hAnsi="Arial" w:cs="Arial"/>
           <w:sz w:val="20"/>
           <w:szCs w:val="20"/>
-          <w:lang w:val="it-CH"/>
-        </w:rPr>
-      </w:pPr>
-      <w:r>
-        <w:rPr>
-          <w:rFonts w:ascii="Arial" w:hAnsi="Arial" w:cs="Arial"/>
-          <w:sz w:val="20"/>
-          <w:szCs w:val="20"/>
-          <w:lang w:val="it-CH"/>
+          <w:lang w:val="en-GB"/>
+        </w:rPr>
+      </w:pPr>
+      <w:r>
+        <w:rPr>
+          <w:rFonts w:ascii="Arial" w:hAnsi="Arial" w:cs="Arial"/>
+          <w:sz w:val="20"/>
+          <w:szCs w:val="20"/>
+          <w:lang w:val="en-GB"/>
         </w:rPr>
         <w:t>CAPE (CAPE_ML), CIN (CIN_ML)</w:t>
       </w:r>
@@ -465,17 +442,7 @@
           <w:rFonts w:ascii="Arial" w:hAnsi="Arial" w:cs="Arial"/>
           <w:sz w:val="20"/>
           <w:szCs w:val="20"/>
-          <w:lang w:val="it-CH"/>
-        </w:rPr>
-      </w:pPr>
-    </w:p>
-    <w:p>
-      <w:pPr>
-        <w:rPr>
-          <w:rFonts w:ascii="Arial" w:hAnsi="Arial" w:cs="Arial"/>
-          <w:sz w:val="20"/>
-          <w:szCs w:val="20"/>
-          <w:lang w:val="it-CH"/>
+          <w:lang w:val="en-GB"/>
         </w:rPr>
       </w:pPr>
     </w:p>
@@ -510,9 +477,419 @@
           <w:szCs w:val="20"/>
           <w:lang w:val="en-GB"/>
         </w:rPr>
-        <w:t>-</w:t>
-      </w:r>
-      <w:r>
+        <w:t>-hourly</w:t>
+      </w:r>
+    </w:p>
+    <w:p>
+      <w:pPr>
+        <w:pStyle w:val="ListParagraph"/>
+        <w:numPr>
+          <w:ilvl w:val="0"/>
+          <w:numId w:val="8"/>
+        </w:numPr>
+        <w:rPr>
+          <w:rFonts w:ascii="Arial" w:hAnsi="Arial" w:cs="Arial"/>
+          <w:sz w:val="20"/>
+          <w:szCs w:val="20"/>
+          <w:lang w:val="en-GB"/>
+        </w:rPr>
+      </w:pPr>
+      <w:r>
+        <w:rPr>
+          <w:rFonts w:ascii="Arial" w:hAnsi="Arial" w:cs="Arial"/>
+          <w:sz w:val="20"/>
+          <w:szCs w:val="20"/>
+          <w:lang w:val="en-GB"/>
+        </w:rPr>
+        <w:t>Surface pressure (PS)</w:t>
+      </w:r>
+    </w:p>
+    <w:p>
+      <w:pPr>
+        <w:pStyle w:val="ListParagraph"/>
+        <w:numPr>
+          <w:ilvl w:val="0"/>
+          <w:numId w:val="8"/>
+        </w:numPr>
+        <w:rPr>
+          <w:rFonts w:ascii="Arial" w:hAnsi="Arial" w:cs="Arial"/>
+          <w:sz w:val="20"/>
+          <w:szCs w:val="20"/>
+          <w:lang w:val="en-GB"/>
+        </w:rPr>
+      </w:pPr>
+      <w:r>
+        <w:rPr>
+          <w:rFonts w:ascii="Arial" w:hAnsi="Arial" w:cs="Arial"/>
+          <w:sz w:val="20"/>
+          <w:szCs w:val="20"/>
+          <w:lang w:val="en-GB"/>
+        </w:rPr>
+        <w:t>Mean sea level pressure (PMSL)</w:t>
+      </w:r>
+    </w:p>
+    <w:p>
+      <w:pPr>
+        <w:pStyle w:val="ListParagraph"/>
+        <w:numPr>
+          <w:ilvl w:val="0"/>
+          <w:numId w:val="8"/>
+        </w:numPr>
+        <w:rPr>
+          <w:rFonts w:ascii="Arial" w:hAnsi="Arial" w:cs="Arial"/>
+          <w:sz w:val="20"/>
+          <w:szCs w:val="20"/>
+          <w:lang w:val="en-GB"/>
+        </w:rPr>
+      </w:pPr>
+      <w:r>
+        <w:rPr>
+          <w:rFonts w:ascii="Arial" w:hAnsi="Arial" w:cs="Arial"/>
+          <w:sz w:val="20"/>
+          <w:szCs w:val="20"/>
+          <w:lang w:val="en-GB"/>
+        </w:rPr>
+        <w:t>Total cloud cover (CLCT)</w:t>
+      </w:r>
+    </w:p>
+    <w:p>
+      <w:pPr>
+        <w:pStyle w:val="ListParagraph"/>
+        <w:numPr>
+          <w:ilvl w:val="0"/>
+          <w:numId w:val="8"/>
+        </w:numPr>
+        <w:rPr>
+          <w:rFonts w:ascii="Arial" w:hAnsi="Arial" w:cs="Arial"/>
+          <w:sz w:val="20"/>
+          <w:szCs w:val="20"/>
+          <w:lang w:val="en-GB"/>
+        </w:rPr>
+      </w:pPr>
+      <w:r>
+        <w:rPr>
+          <w:rFonts w:ascii="Arial" w:hAnsi="Arial" w:cs="Arial"/>
+          <w:sz w:val="20"/>
+          <w:szCs w:val="20"/>
+          <w:lang w:val="en-GB"/>
+        </w:rPr>
+        <w:t>Ground temperature (T_G)</w:t>
+      </w:r>
+    </w:p>
+    <w:p>
+      <w:pPr>
+        <w:pStyle w:val="ListParagraph"/>
+        <w:numPr>
+          <w:ilvl w:val="0"/>
+          <w:numId w:val="8"/>
+        </w:numPr>
+        <w:rPr>
+          <w:rFonts w:ascii="Arial" w:hAnsi="Arial" w:cs="Arial"/>
+          <w:sz w:val="20"/>
+          <w:szCs w:val="20"/>
+          <w:lang w:val="en-GB"/>
+        </w:rPr>
+      </w:pPr>
+      <w:r>
+        <w:rPr>
+          <w:rFonts w:ascii="Arial" w:hAnsi="Arial" w:cs="Arial"/>
+          <w:sz w:val="20"/>
+          <w:szCs w:val="20"/>
+          <w:lang w:val="en-GB"/>
+        </w:rPr>
+        <w:t>10m wind (U_10M, V_10M)</w:t>
+      </w:r>
+    </w:p>
+    <w:p>
+      <w:pPr>
+        <w:pStyle w:val="ListParagraph"/>
+        <w:numPr>
+          <w:ilvl w:val="0"/>
+          <w:numId w:val="8"/>
+        </w:numPr>
+        <w:rPr>
+          <w:rFonts w:ascii="Arial" w:hAnsi="Arial" w:cs="Arial"/>
+          <w:sz w:val="20"/>
+          <w:szCs w:val="20"/>
+          <w:lang w:val="en-GB"/>
+        </w:rPr>
+      </w:pPr>
+      <w:r>
+        <w:rPr>
+          <w:rFonts w:ascii="Arial" w:hAnsi="Arial" w:cs="Arial"/>
+          <w:sz w:val="20"/>
+          <w:szCs w:val="20"/>
+          <w:lang w:val="en-GB"/>
+        </w:rPr>
+        <w:t>Surface albedo (ALB_RAD)</w:t>
+      </w:r>
+    </w:p>
+    <w:p>
+      <w:pPr>
+        <w:pStyle w:val="ListParagraph"/>
+        <w:numPr>
+          <w:ilvl w:val="0"/>
+          <w:numId w:val="8"/>
+        </w:numPr>
+        <w:rPr>
+          <w:rFonts w:ascii="Arial" w:hAnsi="Arial" w:cs="Arial"/>
+          <w:sz w:val="20"/>
+          <w:szCs w:val="20"/>
+          <w:lang w:val="en-GB"/>
+        </w:rPr>
+      </w:pPr>
+      <w:r>
+        <w:rPr>
+          <w:rFonts w:ascii="Arial" w:hAnsi="Arial" w:cs="Arial"/>
+          <w:sz w:val="20"/>
+          <w:szCs w:val="20"/>
+          <w:lang w:val="en-GB"/>
+        </w:rPr>
+        <w:t>Aver</w:t>
+      </w:r>
+      <w:r>
+        <w:rPr>
+          <w:rFonts w:ascii="Arial" w:hAnsi="Arial" w:cs="Arial"/>
+          <w:sz w:val="20"/>
+          <w:szCs w:val="20"/>
+          <w:lang w:val="en-GB"/>
+        </w:rPr>
+        <w:t>age</w:t>
+      </w:r>
+      <w:r>
+        <w:rPr>
+          <w:rFonts w:ascii="Arial" w:hAnsi="Arial" w:cs="Arial"/>
+          <w:sz w:val="20"/>
+          <w:szCs w:val="20"/>
+          <w:lang w:val="en-GB"/>
+        </w:rPr>
+        <w:t xml:space="preserve"> t</w:t>
+      </w:r>
+      <w:r>
+        <w:rPr>
+          <w:rFonts w:ascii="Arial" w:hAnsi="Arial" w:cs="Arial"/>
+          <w:sz w:val="20"/>
+          <w:szCs w:val="20"/>
+          <w:lang w:val="en-GB"/>
+        </w:rPr>
+        <w:t>op of atmosphere fluxes:</w:t>
+      </w:r>
+      <w:r>
+        <w:rPr>
+          <w:rFonts w:ascii="Arial" w:hAnsi="Arial" w:cs="Arial"/>
+          <w:sz w:val="20"/>
+          <w:szCs w:val="20"/>
+          <w:lang w:val="en-GB"/>
+        </w:rPr>
+        <w:t xml:space="preserve"> </w:t>
+      </w:r>
+      <w:r>
+        <w:rPr>
+          <w:rFonts w:ascii="Arial" w:hAnsi="Arial" w:cs="Arial"/>
+          <w:sz w:val="20"/>
+          <w:szCs w:val="20"/>
+          <w:lang w:val="en-GB"/>
+        </w:rPr>
+        <w:t>N</w:t>
+      </w:r>
+      <w:r>
+        <w:rPr>
+          <w:rFonts w:ascii="Arial" w:hAnsi="Arial" w:cs="Arial"/>
+          <w:sz w:val="20"/>
+          <w:szCs w:val="20"/>
+          <w:lang w:val="en-GB"/>
+        </w:rPr>
+        <w:t xml:space="preserve">et downward </w:t>
+      </w:r>
+      <w:r>
+        <w:rPr>
+          <w:rFonts w:ascii="Arial" w:hAnsi="Arial" w:cs="Arial"/>
+          <w:sz w:val="20"/>
+          <w:szCs w:val="20"/>
+          <w:lang w:val="en-GB"/>
+        </w:rPr>
+        <w:t>SW (ASOB_T)</w:t>
+      </w:r>
+      <w:r>
+        <w:rPr>
+          <w:rFonts w:ascii="Arial" w:hAnsi="Arial" w:cs="Arial"/>
+          <w:sz w:val="20"/>
+          <w:szCs w:val="20"/>
+          <w:lang w:val="en-GB"/>
+        </w:rPr>
+        <w:t xml:space="preserve">, </w:t>
+      </w:r>
+      <w:r>
+        <w:rPr>
+          <w:rFonts w:ascii="Arial" w:hAnsi="Arial" w:cs="Arial"/>
+          <w:sz w:val="20"/>
+          <w:szCs w:val="20"/>
+          <w:lang w:val="en-GB"/>
+        </w:rPr>
+        <w:t>O</w:t>
+      </w:r>
+      <w:r>
+        <w:rPr>
+          <w:rFonts w:ascii="Arial" w:hAnsi="Arial" w:cs="Arial"/>
+          <w:sz w:val="20"/>
+          <w:szCs w:val="20"/>
+          <w:lang w:val="en-GB"/>
+        </w:rPr>
+        <w:t xml:space="preserve">utgoing </w:t>
+      </w:r>
+      <w:r>
+        <w:rPr>
+          <w:rFonts w:ascii="Arial" w:hAnsi="Arial" w:cs="Arial"/>
+          <w:sz w:val="20"/>
+          <w:szCs w:val="20"/>
+          <w:lang w:val="en-GB"/>
+        </w:rPr>
+        <w:t>LW (ATHB_T)</w:t>
+      </w:r>
+    </w:p>
+    <w:p>
+      <w:pPr>
+        <w:pStyle w:val="ListParagraph"/>
+        <w:numPr>
+          <w:ilvl w:val="0"/>
+          <w:numId w:val="10"/>
+        </w:numPr>
+        <w:rPr>
+          <w:rFonts w:ascii="Arial" w:hAnsi="Arial" w:cs="Arial"/>
+          <w:sz w:val="20"/>
+          <w:szCs w:val="20"/>
+          <w:lang w:val="en-GB"/>
+        </w:rPr>
+      </w:pPr>
+      <w:r>
+        <w:rPr>
+          <w:rFonts w:ascii="Arial" w:hAnsi="Arial" w:cs="Arial"/>
+          <w:sz w:val="20"/>
+          <w:szCs w:val="20"/>
+          <w:lang w:val="en-GB"/>
+        </w:rPr>
+        <w:t>Precipitable water (TQV)</w:t>
+      </w:r>
+      <w:r>
+        <w:rPr>
+          <w:rFonts w:ascii="Arial" w:hAnsi="Arial" w:cs="Arial"/>
+          <w:sz w:val="20"/>
+          <w:szCs w:val="20"/>
+          <w:lang w:val="en-GB"/>
+        </w:rPr>
+        <w:t xml:space="preserve">, </w:t>
+      </w:r>
+      <w:r>
+        <w:rPr>
+          <w:rFonts w:ascii="Arial" w:hAnsi="Arial" w:cs="Arial"/>
+          <w:sz w:val="20"/>
+          <w:szCs w:val="20"/>
+          <w:lang w:val="en-GB"/>
+        </w:rPr>
+        <w:t>Vertical integrated cloud water (TQC), vertical integrated cloud ice (TQI)</w:t>
+      </w:r>
+      <w:r>
+        <w:rPr>
+          <w:rFonts w:ascii="Arial" w:hAnsi="Arial" w:cs="Arial"/>
+          <w:sz w:val="20"/>
+          <w:szCs w:val="20"/>
+          <w:lang w:val="en-GB"/>
+        </w:rPr>
+        <w:t>, Total water content (TWATER)</w:t>
+      </w:r>
+    </w:p>
+    <w:p>
+      <w:pPr>
+        <w:pStyle w:val="ListParagraph"/>
+        <w:numPr>
+          <w:ilvl w:val="0"/>
+          <w:numId w:val="8"/>
+        </w:numPr>
+        <w:rPr>
+          <w:rFonts w:ascii="Arial" w:hAnsi="Arial" w:cs="Arial"/>
+          <w:sz w:val="20"/>
+          <w:szCs w:val="20"/>
+          <w:lang w:val="en-GB"/>
+        </w:rPr>
+      </w:pPr>
+      <w:r>
+        <w:rPr>
+          <w:rFonts w:ascii="Arial" w:hAnsi="Arial" w:cs="Arial"/>
+          <w:sz w:val="20"/>
+          <w:szCs w:val="20"/>
+          <w:lang w:val="en-GB"/>
+        </w:rPr>
+        <w:t>Total zonal/meridional water flux (TWATFLXU, TWATF</w:t>
+      </w:r>
+      <w:r>
+        <w:rPr>
+          <w:rFonts w:ascii="Arial" w:hAnsi="Arial" w:cs="Arial"/>
+          <w:sz w:val="20"/>
+          <w:szCs w:val="20"/>
+          <w:lang w:val="en-GB"/>
+        </w:rPr>
+        <w:t>L</w:t>
+      </w:r>
+      <w:r>
+        <w:rPr>
+          <w:rFonts w:ascii="Arial" w:hAnsi="Arial" w:cs="Arial"/>
+          <w:sz w:val="20"/>
+          <w:szCs w:val="20"/>
+          <w:lang w:val="en-GB"/>
+        </w:rPr>
+        <w:t>XV)</w:t>
+      </w:r>
+    </w:p>
+    <w:p>
+      <w:pPr>
+        <w:pStyle w:val="ListParagraph"/>
+        <w:numPr>
+          <w:ilvl w:val="0"/>
+          <w:numId w:val="8"/>
+        </w:numPr>
+        <w:rPr>
+          <w:rFonts w:ascii="Arial" w:hAnsi="Arial" w:cs="Arial"/>
+          <w:sz w:val="20"/>
+          <w:szCs w:val="20"/>
+          <w:lang w:val="en-GB"/>
+        </w:rPr>
+      </w:pPr>
+      <w:r>
+        <w:rPr>
+          <w:rFonts w:ascii="Arial" w:hAnsi="Arial" w:cs="Arial"/>
+          <w:sz w:val="20"/>
+          <w:szCs w:val="20"/>
+          <w:lang w:val="en-GB"/>
+        </w:rPr>
+        <w:t>Height of the boundary layer (HPBL)</w:t>
+      </w:r>
+    </w:p>
+    <w:p>
+      <w:pPr>
+        <w:pStyle w:val="ListParagraph"/>
+        <w:numPr>
+          <w:ilvl w:val="0"/>
+          <w:numId w:val="8"/>
+        </w:numPr>
+        <w:rPr>
+          <w:rFonts w:ascii="Arial" w:hAnsi="Arial" w:cs="Arial"/>
+          <w:sz w:val="20"/>
+          <w:szCs w:val="20"/>
+          <w:lang w:val="en-GB"/>
+        </w:rPr>
+      </w:pPr>
+      <w:r>
+        <w:rPr>
+          <w:rFonts w:ascii="Arial" w:hAnsi="Arial" w:cs="Arial"/>
+          <w:sz w:val="20"/>
+          <w:szCs w:val="20"/>
+          <w:lang w:val="en-GB"/>
+        </w:rPr>
+        <w:t>Low, medium and high cloud cover (CLCL, CLCM, CLCH)</w:t>
+      </w:r>
+    </w:p>
+    <w:p>
+      <w:pPr>
         <w:rPr>
           <w:rFonts w:ascii="Arial" w:hAnsi="Arial" w:cs="Arial"/>
           <w:b/>
@@ -521,274 +898,29 @@
           <w:szCs w:val="20"/>
           <w:lang w:val="en-GB"/>
         </w:rPr>
-        <w:t>hourly</w:t>
-      </w:r>
-    </w:p>
-    <w:p>
-      <w:pPr>
-        <w:pStyle w:val="ListParagraph"/>
-        <w:numPr>
-          <w:ilvl w:val="0"/>
-          <w:numId w:val="8"/>
-        </w:numPr>
-        <w:rPr>
-          <w:rFonts w:ascii="Arial" w:hAnsi="Arial" w:cs="Arial"/>
-          <w:sz w:val="20"/>
-          <w:szCs w:val="20"/>
-          <w:lang w:val="en-GB"/>
-        </w:rPr>
-      </w:pPr>
-      <w:r>
-        <w:rPr>
-          <w:rFonts w:ascii="Arial" w:hAnsi="Arial" w:cs="Arial"/>
-          <w:sz w:val="20"/>
-          <w:szCs w:val="20"/>
-          <w:lang w:val="en-GB"/>
-        </w:rPr>
-        <w:t>Surface pressure (PS)</w:t>
-      </w:r>
-    </w:p>
-    <w:p>
-      <w:pPr>
-        <w:pStyle w:val="ListParagraph"/>
-        <w:numPr>
-          <w:ilvl w:val="0"/>
-          <w:numId w:val="8"/>
-        </w:numPr>
-        <w:rPr>
-          <w:rFonts w:ascii="Arial" w:hAnsi="Arial" w:cs="Arial"/>
-          <w:sz w:val="20"/>
-          <w:szCs w:val="20"/>
-          <w:lang w:val="en-GB"/>
-        </w:rPr>
-      </w:pPr>
-      <w:r>
-        <w:rPr>
-          <w:rFonts w:ascii="Arial" w:hAnsi="Arial" w:cs="Arial"/>
-          <w:sz w:val="20"/>
-          <w:szCs w:val="20"/>
-          <w:lang w:val="en-GB"/>
-        </w:rPr>
-        <w:t>Mean sea level pressure (PMSL)</w:t>
-      </w:r>
-    </w:p>
-    <w:p>
-      <w:pPr>
-        <w:pStyle w:val="ListParagraph"/>
-        <w:numPr>
-          <w:ilvl w:val="0"/>
-          <w:numId w:val="8"/>
-        </w:numPr>
-        <w:rPr>
-          <w:rFonts w:ascii="Arial" w:hAnsi="Arial" w:cs="Arial"/>
-          <w:sz w:val="20"/>
-          <w:szCs w:val="20"/>
-          <w:lang w:val="en-GB"/>
-        </w:rPr>
-      </w:pPr>
-      <w:r>
-        <w:rPr>
-          <w:rFonts w:ascii="Arial" w:hAnsi="Arial" w:cs="Arial"/>
-          <w:sz w:val="20"/>
-          <w:szCs w:val="20"/>
-          <w:lang w:val="en-GB"/>
-        </w:rPr>
-        <w:t>Total cloud cover (CLCT)</w:t>
-      </w:r>
-    </w:p>
-    <w:p>
-      <w:pPr>
-        <w:pStyle w:val="ListParagraph"/>
-        <w:numPr>
-          <w:ilvl w:val="0"/>
-          <w:numId w:val="8"/>
-        </w:numPr>
-        <w:rPr>
-          <w:rFonts w:ascii="Arial" w:hAnsi="Arial" w:cs="Arial"/>
-          <w:sz w:val="20"/>
-          <w:szCs w:val="20"/>
-          <w:lang w:val="en-GB"/>
-        </w:rPr>
-      </w:pPr>
-      <w:r>
-        <w:rPr>
-          <w:rFonts w:ascii="Arial" w:hAnsi="Arial" w:cs="Arial"/>
-          <w:sz w:val="20"/>
-          <w:szCs w:val="20"/>
-          <w:lang w:val="en-GB"/>
-        </w:rPr>
-        <w:t>Ground temperature (T_G)</w:t>
-      </w:r>
-    </w:p>
-    <w:p>
-      <w:pPr>
-        <w:pStyle w:val="ListParagraph"/>
-        <w:numPr>
-          <w:ilvl w:val="0"/>
-          <w:numId w:val="8"/>
-        </w:numPr>
-        <w:rPr>
-          <w:rFonts w:ascii="Arial" w:hAnsi="Arial" w:cs="Arial"/>
-          <w:sz w:val="20"/>
-          <w:szCs w:val="20"/>
-          <w:lang w:val="en-GB"/>
-        </w:rPr>
-      </w:pPr>
-      <w:r>
-        <w:rPr>
-          <w:rFonts w:ascii="Arial" w:hAnsi="Arial" w:cs="Arial"/>
-          <w:sz w:val="20"/>
-          <w:szCs w:val="20"/>
-          <w:lang w:val="en-GB"/>
-        </w:rPr>
-        <w:t>10m wind (U_10M, V_10M)</w:t>
-      </w:r>
-    </w:p>
-    <w:p>
-      <w:pPr>
-        <w:pStyle w:val="ListParagraph"/>
-        <w:numPr>
-          <w:ilvl w:val="0"/>
-          <w:numId w:val="8"/>
-        </w:numPr>
-        <w:rPr>
-          <w:rFonts w:ascii="Arial" w:hAnsi="Arial" w:cs="Arial"/>
-          <w:sz w:val="20"/>
-          <w:szCs w:val="20"/>
-          <w:lang w:val="en-GB"/>
-        </w:rPr>
-      </w:pPr>
-      <w:r>
-        <w:rPr>
-          <w:rFonts w:ascii="Arial" w:hAnsi="Arial" w:cs="Arial"/>
-          <w:sz w:val="20"/>
-          <w:szCs w:val="20"/>
-          <w:lang w:val="en-GB"/>
-        </w:rPr>
-        <w:t>Surface albedo (ALB_RAD)</w:t>
-      </w:r>
-    </w:p>
-    <w:p>
-      <w:pPr>
-        <w:pStyle w:val="ListParagraph"/>
-        <w:numPr>
-          <w:ilvl w:val="0"/>
-          <w:numId w:val="8"/>
-        </w:numPr>
-        <w:rPr>
-          <w:rFonts w:ascii="Arial" w:hAnsi="Arial" w:cs="Arial"/>
-          <w:sz w:val="20"/>
-          <w:szCs w:val="20"/>
-          <w:lang w:val="en-GB"/>
-        </w:rPr>
-      </w:pPr>
-      <w:r>
-        <w:rPr>
-          <w:rFonts w:ascii="Arial" w:hAnsi="Arial" w:cs="Arial"/>
-          <w:sz w:val="20"/>
-          <w:szCs w:val="20"/>
-          <w:lang w:val="en-GB"/>
-        </w:rPr>
-        <w:t>Aver</w:t>
-      </w:r>
-      <w:r>
-        <w:rPr>
-          <w:rFonts w:ascii="Arial" w:hAnsi="Arial" w:cs="Arial"/>
-          <w:sz w:val="20"/>
-          <w:szCs w:val="20"/>
-          <w:lang w:val="en-GB"/>
-        </w:rPr>
-        <w:t>age</w:t>
-      </w:r>
-      <w:r>
-        <w:rPr>
-          <w:rFonts w:ascii="Arial" w:hAnsi="Arial" w:cs="Arial"/>
-          <w:sz w:val="20"/>
-          <w:szCs w:val="20"/>
-          <w:lang w:val="en-GB"/>
-        </w:rPr>
-        <w:t xml:space="preserve"> t</w:t>
-      </w:r>
-      <w:r>
-        <w:rPr>
-          <w:rFonts w:ascii="Arial" w:hAnsi="Arial" w:cs="Arial"/>
-          <w:sz w:val="20"/>
-          <w:szCs w:val="20"/>
-          <w:lang w:val="en-GB"/>
-        </w:rPr>
-        <w:t>op of atmosphere fluxes:</w:t>
-      </w:r>
-      <w:r>
-        <w:rPr>
-          <w:rFonts w:ascii="Arial" w:hAnsi="Arial" w:cs="Arial"/>
-          <w:sz w:val="20"/>
-          <w:szCs w:val="20"/>
-          <w:lang w:val="en-GB"/>
-        </w:rPr>
-        <w:t xml:space="preserve"> </w:t>
-      </w:r>
-      <w:r>
-        <w:rPr>
-          <w:rFonts w:ascii="Arial" w:hAnsi="Arial" w:cs="Arial"/>
-          <w:sz w:val="20"/>
-          <w:szCs w:val="20"/>
-          <w:lang w:val="en-GB"/>
-        </w:rPr>
-        <w:t>N</w:t>
-      </w:r>
-      <w:r>
-        <w:rPr>
-          <w:rFonts w:ascii="Arial" w:hAnsi="Arial" w:cs="Arial"/>
-          <w:sz w:val="20"/>
-          <w:szCs w:val="20"/>
-          <w:lang w:val="en-GB"/>
-        </w:rPr>
-        <w:t xml:space="preserve">et downward </w:t>
-      </w:r>
-      <w:r>
-        <w:rPr>
-          <w:rFonts w:ascii="Arial" w:hAnsi="Arial" w:cs="Arial"/>
-          <w:sz w:val="20"/>
-          <w:szCs w:val="20"/>
-          <w:lang w:val="en-GB"/>
-        </w:rPr>
-        <w:t>SW (ASOB_T)</w:t>
-      </w:r>
-      <w:r>
-        <w:rPr>
-          <w:rFonts w:ascii="Arial" w:hAnsi="Arial" w:cs="Arial"/>
-          <w:sz w:val="20"/>
-          <w:szCs w:val="20"/>
-          <w:lang w:val="en-GB"/>
-        </w:rPr>
-        <w:t xml:space="preserve">, </w:t>
-      </w:r>
-      <w:r>
-        <w:rPr>
-          <w:rFonts w:ascii="Arial" w:hAnsi="Arial" w:cs="Arial"/>
-          <w:sz w:val="20"/>
-          <w:szCs w:val="20"/>
-          <w:lang w:val="en-GB"/>
-        </w:rPr>
-        <w:t>O</w:t>
-      </w:r>
-      <w:r>
-        <w:rPr>
-          <w:rFonts w:ascii="Arial" w:hAnsi="Arial" w:cs="Arial"/>
-          <w:sz w:val="20"/>
-          <w:szCs w:val="20"/>
-          <w:lang w:val="en-GB"/>
-        </w:rPr>
-        <w:t xml:space="preserve">utgoing </w:t>
-      </w:r>
-      <w:r>
-        <w:rPr>
-          <w:rFonts w:ascii="Arial" w:hAnsi="Arial" w:cs="Arial"/>
-          <w:sz w:val="20"/>
-          <w:szCs w:val="20"/>
-          <w:lang w:val="en-GB"/>
-        </w:rPr>
-        <w:t>LW (ATHB_T)</w:t>
+      </w:pPr>
+    </w:p>
+    <w:p>
+      <w:pPr>
+        <w:rPr>
+          <w:rFonts w:ascii="Arial" w:hAnsi="Arial" w:cs="Arial"/>
+          <w:b/>
+          <w:bCs/>
+          <w:sz w:val="20"/>
+          <w:szCs w:val="20"/>
+          <w:lang w:val="en-GB"/>
+        </w:rPr>
+      </w:pPr>
+      <w:r>
+        <w:rPr>
+          <w:rFonts w:ascii="Arial" w:hAnsi="Arial" w:cs="Arial"/>
+          <w:b/>
+          <w:bCs/>
+          <w:sz w:val="20"/>
+          <w:szCs w:val="20"/>
+          <w:lang w:val="en-GB"/>
+        </w:rPr>
+        <w:t>Daily</w:t>
       </w:r>
     </w:p>
     <w:p>
@@ -812,159 +944,25 @@
           <w:szCs w:val="20"/>
           <w:lang w:val="en-GB"/>
         </w:rPr>
-        <w:t>Precipitable water (TQV)</w:t>
-      </w:r>
-      <w:r>
-        <w:rPr>
-          <w:rFonts w:ascii="Arial" w:hAnsi="Arial" w:cs="Arial"/>
-          <w:sz w:val="20"/>
-          <w:szCs w:val="20"/>
-          <w:lang w:val="en-GB"/>
-        </w:rPr>
-        <w:t xml:space="preserve">, </w:t>
-      </w:r>
-      <w:r>
-        <w:rPr>
-          <w:rFonts w:ascii="Arial" w:hAnsi="Arial" w:cs="Arial"/>
-          <w:sz w:val="20"/>
-          <w:szCs w:val="20"/>
-          <w:lang w:val="en-GB"/>
-        </w:rPr>
-        <w:t>Vertical integrated cloud water (TQC), vertical integrated cloud ice (TQI)</w:t>
-      </w:r>
-      <w:r>
-        <w:rPr>
-          <w:rFonts w:ascii="Arial" w:hAnsi="Arial" w:cs="Arial"/>
-          <w:sz w:val="20"/>
-          <w:szCs w:val="20"/>
-          <w:lang w:val="en-GB"/>
-        </w:rPr>
-        <w:t>, Total water content (TWATER)</w:t>
-      </w:r>
-    </w:p>
-    <w:p>
-      <w:pPr>
-        <w:pStyle w:val="ListParagraph"/>
-        <w:numPr>
-          <w:ilvl w:val="0"/>
-          <w:numId w:val="8"/>
-        </w:numPr>
-        <w:rPr>
-          <w:rFonts w:ascii="Arial" w:hAnsi="Arial" w:cs="Arial"/>
-          <w:sz w:val="20"/>
-          <w:szCs w:val="20"/>
-          <w:lang w:val="en-GB"/>
-        </w:rPr>
-      </w:pPr>
-      <w:r>
-        <w:rPr>
-          <w:rFonts w:ascii="Arial" w:hAnsi="Arial" w:cs="Arial"/>
-          <w:sz w:val="20"/>
-          <w:szCs w:val="20"/>
-          <w:lang w:val="en-GB"/>
-        </w:rPr>
-        <w:t>Total zonal/meridional water flux (TWATFLXU, TWATF</w:t>
-      </w:r>
-      <w:r>
-        <w:rPr>
-          <w:rFonts w:ascii="Arial" w:hAnsi="Arial" w:cs="Arial"/>
-          <w:sz w:val="20"/>
-          <w:szCs w:val="20"/>
-          <w:lang w:val="en-GB"/>
-        </w:rPr>
-        <w:t>L</w:t>
-      </w:r>
-      <w:r>
-        <w:rPr>
-          <w:rFonts w:ascii="Arial" w:hAnsi="Arial" w:cs="Arial"/>
-          <w:sz w:val="20"/>
-          <w:szCs w:val="20"/>
-          <w:lang w:val="en-GB"/>
-        </w:rPr>
-        <w:t>XV)</w:t>
-      </w:r>
-    </w:p>
-    <w:p>
-      <w:pPr>
-        <w:pStyle w:val="ListParagraph"/>
-        <w:numPr>
-          <w:ilvl w:val="0"/>
-          <w:numId w:val="8"/>
-        </w:numPr>
-        <w:rPr>
-          <w:rFonts w:ascii="Arial" w:hAnsi="Arial" w:cs="Arial"/>
-          <w:sz w:val="20"/>
-          <w:szCs w:val="20"/>
-          <w:lang w:val="en-GB"/>
-        </w:rPr>
-      </w:pPr>
-      <w:r>
-        <w:rPr>
-          <w:rFonts w:ascii="Arial" w:hAnsi="Arial" w:cs="Arial"/>
-          <w:sz w:val="20"/>
-          <w:szCs w:val="20"/>
-          <w:lang w:val="en-GB"/>
-        </w:rPr>
-        <w:t>Height of the boundary layer (HPBL)</w:t>
-      </w:r>
-    </w:p>
-    <w:p>
-      <w:pPr>
-        <w:pStyle w:val="ListParagraph"/>
-        <w:numPr>
-          <w:ilvl w:val="0"/>
-          <w:numId w:val="8"/>
-        </w:numPr>
-        <w:rPr>
-          <w:rFonts w:ascii="Arial" w:hAnsi="Arial" w:cs="Arial"/>
-          <w:sz w:val="20"/>
-          <w:szCs w:val="20"/>
-          <w:lang w:val="en-GB"/>
-        </w:rPr>
-      </w:pPr>
-      <w:r>
-        <w:rPr>
-          <w:rFonts w:ascii="Arial" w:hAnsi="Arial" w:cs="Arial"/>
-          <w:sz w:val="20"/>
-          <w:szCs w:val="20"/>
-          <w:lang w:val="en-GB"/>
-        </w:rPr>
-        <w:t>Low, medium and high cloud cover (CLCL, CLCM, CLCH)</w:t>
-      </w:r>
-    </w:p>
-    <w:p>
-      <w:pPr>
-        <w:rPr>
-          <w:rFonts w:ascii="Arial" w:hAnsi="Arial" w:cs="Arial"/>
-          <w:b/>
-          <w:bCs/>
-          <w:sz w:val="20"/>
-          <w:szCs w:val="20"/>
-          <w:lang w:val="en-GB"/>
-        </w:rPr>
-      </w:pPr>
-    </w:p>
-    <w:p>
-      <w:pPr>
-        <w:rPr>
-          <w:rFonts w:ascii="Arial" w:hAnsi="Arial" w:cs="Arial"/>
-          <w:b/>
-          <w:bCs/>
-          <w:sz w:val="20"/>
-          <w:szCs w:val="20"/>
-          <w:lang w:val="en-GB"/>
-        </w:rPr>
-      </w:pPr>
-      <w:r>
-        <w:rPr>
-          <w:rFonts w:ascii="Arial" w:hAnsi="Arial" w:cs="Arial"/>
-          <w:b/>
-          <w:bCs/>
-          <w:sz w:val="20"/>
-          <w:szCs w:val="20"/>
-          <w:lang w:val="en-GB"/>
-        </w:rPr>
-        <w:t>Daily</w:t>
+        <w:t>10m wind speed maximum (VMAX_10</w:t>
+      </w:r>
+      <w:r>
+        <w:rPr>
+          <w:rFonts w:ascii="Arial" w:hAnsi="Arial" w:cs="Arial"/>
+          <w:sz w:val="20"/>
+          <w:szCs w:val="20"/>
+          <w:lang w:val="en-GB"/>
+        </w:rPr>
+        <w:t>M</w:t>
+      </w:r>
+      <w:r>
+        <w:rPr>
+          <w:rFonts w:ascii="Arial" w:hAnsi="Arial" w:cs="Arial"/>
+          <w:sz w:val="20"/>
+          <w:szCs w:val="20"/>
+          <w:lang w:val="en-GB"/>
+        </w:rPr>
+        <w:t>)</w:t>
       </w:r>
     </w:p>
     <w:p>
@@ -988,25 +986,16 @@
           <w:szCs w:val="20"/>
           <w:lang w:val="en-GB"/>
         </w:rPr>
-        <w:t>10m wind speed maximum (VMAX_10</w:t>
-      </w:r>
-      <w:r>
-        <w:rPr>
-          <w:rFonts w:ascii="Arial" w:hAnsi="Arial" w:cs="Arial"/>
-          <w:sz w:val="20"/>
-          <w:szCs w:val="20"/>
-          <w:lang w:val="en-GB"/>
-        </w:rPr>
-        <w:t>M</w:t>
-      </w:r>
-      <w:r>
-        <w:rPr>
-          <w:rFonts w:ascii="Arial" w:hAnsi="Arial" w:cs="Arial"/>
-          <w:sz w:val="20"/>
-          <w:szCs w:val="20"/>
-          <w:lang w:val="en-GB"/>
-        </w:rPr>
-        <w:t>)</w:t>
+        <w:t>Snow water equivalent (W_SNOW)</w:t>
+      </w:r>
+      <w:r>
+        <w:rPr>
+          <w:rFonts w:ascii="Arial" w:hAnsi="Arial" w:cs="Arial"/>
+          <w:sz w:val="20"/>
+          <w:szCs w:val="20"/>
+          <w:lang w:val="en-GB"/>
+        </w:rPr>
+        <w:t>, Snow depth (H_SNOW)</w:t>
       </w:r>
     </w:p>
     <w:p>
@@ -1030,25 +1019,7 @@
           <w:szCs w:val="20"/>
           <w:lang w:val="en-GB"/>
         </w:rPr>
-        <w:t>Snow water equivalent (W_SNOW)</w:t>
-      </w:r>
-      <w:r>
-        <w:rPr>
-          <w:rFonts w:ascii="Arial" w:hAnsi="Arial" w:cs="Arial"/>
-          <w:sz w:val="20"/>
-          <w:szCs w:val="20"/>
-          <w:lang w:val="en-GB"/>
-        </w:rPr>
-        <w:t xml:space="preserve">, </w:t>
-      </w:r>
-      <w:r>
-        <w:rPr>
-          <w:rFonts w:ascii="Arial" w:hAnsi="Arial" w:cs="Arial"/>
-          <w:sz w:val="20"/>
-          <w:szCs w:val="20"/>
-          <w:lang w:val="en-GB"/>
-        </w:rPr>
-        <w:t>Snow depth (H_SNOW)</w:t>
+        <w:t>2m minimum/maximum temperature (TMIN_2M, TMAX_2M)</w:t>
       </w:r>
     </w:p>
     <w:p>
@@ -1072,7 +1043,7 @@
           <w:szCs w:val="20"/>
           <w:lang w:val="en-GB"/>
         </w:rPr>
-        <w:t>2m minimum/maximum temperature (TMIN_2M, TMAX_2M)</w:t>
+        <w:t>Duration of the sun (DURSUN)</w:t>
       </w:r>
     </w:p>
     <w:p>
@@ -1096,7 +1067,7 @@
           <w:szCs w:val="20"/>
           <w:lang w:val="en-GB"/>
         </w:rPr>
-        <w:t>Duration of the sun (DURSUN)</w:t>
+        <w:t>(Sub-)surface runoff (RUNOFF_S, RUNOFF_G)</w:t>
       </w:r>
     </w:p>
     <w:p>
@@ -1120,7 +1091,7 @@
           <w:szCs w:val="20"/>
           <w:lang w:val="en-GB"/>
         </w:rPr>
-        <w:t>(Sub-)surface runoff (RUNOFF_S, RUNOFF_G)</w:t>
+        <w:t>Snowmelt (SNOW_MELT)</w:t>
       </w:r>
     </w:p>
     <w:p>
@@ -1144,40 +1115,7 @@
           <w:szCs w:val="20"/>
           <w:lang w:val="en-GB"/>
         </w:rPr>
-        <w:t>Snowmelt (SNOW_MELT)</w:t>
-      </w:r>
-    </w:p>
-    <w:p>
-      <w:pPr>
-        <w:pStyle w:val="ListParagraph"/>
-        <w:numPr>
-          <w:ilvl w:val="0"/>
-          <w:numId w:val="10"/>
-        </w:numPr>
-        <w:rPr>
-          <w:rFonts w:ascii="Arial" w:hAnsi="Arial" w:cs="Arial"/>
-          <w:sz w:val="20"/>
-          <w:szCs w:val="20"/>
-          <w:lang w:val="en-GB"/>
-        </w:rPr>
-      </w:pPr>
-      <w:r>
-        <w:rPr>
-          <w:rFonts w:ascii="Arial" w:hAnsi="Arial" w:cs="Arial"/>
-          <w:sz w:val="20"/>
-          <w:szCs w:val="20"/>
-          <w:lang w:val="en-GB"/>
-        </w:rPr>
-        <w:t xml:space="preserve">Soil water content </w:t>
-      </w:r>
-      <w:r>
-        <w:rPr>
-          <w:rFonts w:ascii="Arial" w:hAnsi="Arial" w:cs="Arial"/>
-          <w:sz w:val="20"/>
-          <w:szCs w:val="20"/>
-          <w:lang w:val="en-GB"/>
-        </w:rPr>
-        <w:t>(W_SO)</w:t>
+        <w:t>Soil water content (W_SO)</w:t>
       </w:r>
     </w:p>
     <w:p>
@@ -1200,6 +1138,7 @@
           <w:b/>
           <w:sz w:val="2"/>
           <w:szCs w:val="2"/>
+          <w:lang w:val="en-GB"/>
         </w:rPr>
       </w:pPr>
     </w:p>
@@ -1234,6 +1173,7 @@
                 <w:color w:val="FFFFFF"/>
                 <w:sz w:val="20"/>
                 <w:szCs w:val="20"/>
+                <w:lang w:val="en-GB"/>
               </w:rPr>
             </w:pPr>
             <w:r>
@@ -1243,6 +1183,7 @@
                 <w:color w:val="FFFFFF"/>
                 <w:sz w:val="20"/>
                 <w:szCs w:val="20"/>
+                <w:lang w:val="en-GB"/>
               </w:rPr>
               <w:t>3D fields</w:t>
             </w:r>
@@ -1505,13 +1446,15 @@
           <w:rFonts w:ascii="Arial" w:hAnsi="Arial" w:cs="Arial"/>
           <w:sz w:val="20"/>
           <w:szCs w:val="20"/>
-        </w:rPr>
-      </w:pPr>
-      <w:r>
-        <w:rPr>
-          <w:rFonts w:ascii="Arial" w:hAnsi="Arial" w:cs="Arial"/>
-          <w:sz w:val="20"/>
-          <w:szCs w:val="20"/>
+          <w:lang w:val="en-GB"/>
+        </w:rPr>
+      </w:pPr>
+      <w:r>
+        <w:rPr>
+          <w:rFonts w:ascii="Arial" w:hAnsi="Arial" w:cs="Arial"/>
+          <w:sz w:val="20"/>
+          <w:szCs w:val="20"/>
+          <w:lang w:val="en-GB"/>
         </w:rPr>
         <w:t>Solar radiation heating rate in the atmosphere (SOHR_RAD)</w:t>
       </w:r>
@@ -1527,13 +1470,15 @@
           <w:rFonts w:ascii="Arial" w:hAnsi="Arial" w:cs="Arial"/>
           <w:sz w:val="20"/>
           <w:szCs w:val="20"/>
-        </w:rPr>
-      </w:pPr>
-      <w:r>
-        <w:rPr>
-          <w:rFonts w:ascii="Arial" w:hAnsi="Arial" w:cs="Arial"/>
-          <w:sz w:val="20"/>
-          <w:szCs w:val="20"/>
+          <w:lang w:val="en-GB"/>
+        </w:rPr>
+      </w:pPr>
+      <w:r>
+        <w:rPr>
+          <w:rFonts w:ascii="Arial" w:hAnsi="Arial" w:cs="Arial"/>
+          <w:sz w:val="20"/>
+          <w:szCs w:val="20"/>
+          <w:lang w:val="en-GB"/>
         </w:rPr>
         <w:t>T</w:t>
       </w:r>
@@ -1542,6 +1487,7 @@
           <w:rFonts w:ascii="Arial" w:hAnsi="Arial" w:cs="Arial"/>
           <w:sz w:val="20"/>
           <w:szCs w:val="20"/>
+          <w:lang w:val="en-GB"/>
         </w:rPr>
         <w:t>hermal radiation heating rate in the atmosphere</w:t>
       </w:r>
@@ -1550,22 +1496,16 @@
           <w:rFonts w:ascii="Arial" w:hAnsi="Arial" w:cs="Arial"/>
           <w:sz w:val="20"/>
           <w:szCs w:val="20"/>
-        </w:rPr>
-        <w:t xml:space="preserve"> (</w:t>
-      </w:r>
-      <w:r>
-        <w:rPr>
-          <w:rFonts w:ascii="Arial" w:hAnsi="Arial" w:cs="Arial"/>
-          <w:sz w:val="20"/>
-          <w:szCs w:val="20"/>
-        </w:rPr>
-        <w:t>THHR_RAD</w:t>
-      </w:r>
-      <w:r>
-        <w:rPr>
-          <w:rFonts w:ascii="Arial" w:hAnsi="Arial" w:cs="Arial"/>
-          <w:sz w:val="20"/>
-          <w:szCs w:val="20"/>
+          <w:lang w:val="en-GB"/>
+        </w:rPr>
+        <w:t xml:space="preserve"> (THHR_RAD</w:t>
+      </w:r>
+      <w:r>
+        <w:rPr>
+          <w:rFonts w:ascii="Arial" w:hAnsi="Arial" w:cs="Arial"/>
+          <w:sz w:val="20"/>
+          <w:szCs w:val="20"/>
+          <w:lang w:val="en-GB"/>
         </w:rPr>
         <w:t>)</w:t>
       </w:r>
@@ -1581,13 +1521,15 @@
           <w:rFonts w:ascii="Arial" w:hAnsi="Arial" w:cs="Arial"/>
           <w:sz w:val="20"/>
           <w:szCs w:val="20"/>
-        </w:rPr>
-      </w:pPr>
-      <w:r>
-        <w:rPr>
-          <w:rFonts w:ascii="Arial" w:hAnsi="Arial" w:cs="Arial"/>
-          <w:sz w:val="20"/>
-          <w:szCs w:val="20"/>
+          <w:lang w:val="en-GB"/>
+        </w:rPr>
+      </w:pPr>
+      <w:r>
+        <w:rPr>
+          <w:rFonts w:ascii="Arial" w:hAnsi="Arial" w:cs="Arial"/>
+          <w:sz w:val="20"/>
+          <w:szCs w:val="20"/>
+          <w:lang w:val="en-GB"/>
         </w:rPr>
         <w:t>C</w:t>
       </w:r>
@@ -1596,6 +1538,7 @@
           <w:rFonts w:ascii="Arial" w:hAnsi="Arial" w:cs="Arial"/>
           <w:sz w:val="20"/>
           <w:szCs w:val="20"/>
+          <w:lang w:val="en-GB"/>
         </w:rPr>
         <w:t>onvective tendency of temperature</w:t>
       </w:r>
@@ -1604,22 +1547,16 @@
           <w:rFonts w:ascii="Arial" w:hAnsi="Arial" w:cs="Arial"/>
           <w:sz w:val="20"/>
           <w:szCs w:val="20"/>
-        </w:rPr>
-        <w:t xml:space="preserve"> (</w:t>
-      </w:r>
-      <w:r>
-        <w:rPr>
-          <w:rFonts w:ascii="Arial" w:hAnsi="Arial" w:cs="Arial"/>
-          <w:sz w:val="20"/>
-          <w:szCs w:val="20"/>
-        </w:rPr>
-        <w:t>DT_CON</w:t>
-      </w:r>
-      <w:r>
-        <w:rPr>
-          <w:rFonts w:ascii="Arial" w:hAnsi="Arial" w:cs="Arial"/>
-          <w:sz w:val="20"/>
-          <w:szCs w:val="20"/>
+          <w:lang w:val="en-GB"/>
+        </w:rPr>
+        <w:t xml:space="preserve"> (DT_CON</w:t>
+      </w:r>
+      <w:r>
+        <w:rPr>
+          <w:rFonts w:ascii="Arial" w:hAnsi="Arial" w:cs="Arial"/>
+          <w:sz w:val="20"/>
+          <w:szCs w:val="20"/>
+          <w:lang w:val="en-GB"/>
         </w:rPr>
         <w:t>)</w:t>
       </w:r>
@@ -1635,13 +1572,15 @@
           <w:rFonts w:ascii="Arial" w:hAnsi="Arial" w:cs="Arial"/>
           <w:sz w:val="20"/>
           <w:szCs w:val="20"/>
-        </w:rPr>
-      </w:pPr>
-      <w:r>
-        <w:rPr>
-          <w:rFonts w:ascii="Arial" w:hAnsi="Arial" w:cs="Arial"/>
-          <w:sz w:val="20"/>
-          <w:szCs w:val="20"/>
+          <w:lang w:val="en-GB"/>
+        </w:rPr>
+      </w:pPr>
+      <w:r>
+        <w:rPr>
+          <w:rFonts w:ascii="Arial" w:hAnsi="Arial" w:cs="Arial"/>
+          <w:sz w:val="20"/>
+          <w:szCs w:val="20"/>
+          <w:lang w:val="en-GB"/>
         </w:rPr>
         <w:t>T</w:t>
       </w:r>
@@ -1650,6 +1589,7 @@
           <w:rFonts w:ascii="Arial" w:hAnsi="Arial" w:cs="Arial"/>
           <w:sz w:val="20"/>
           <w:szCs w:val="20"/>
+          <w:lang w:val="en-GB"/>
         </w:rPr>
         <w:t>endency of t due to SSO</w:t>
       </w:r>
@@ -1658,39 +1598,26 @@
           <w:rFonts w:ascii="Arial" w:hAnsi="Arial" w:cs="Arial"/>
           <w:sz w:val="20"/>
           <w:szCs w:val="20"/>
-        </w:rPr>
-        <w:t xml:space="preserve"> (</w:t>
-      </w:r>
-      <w:r>
-        <w:rPr>
-          <w:rFonts w:ascii="Arial" w:hAnsi="Arial" w:cs="Arial"/>
-          <w:sz w:val="20"/>
-          <w:szCs w:val="20"/>
-        </w:rPr>
-        <w:t>DT_SSO</w:t>
-      </w:r>
-      <w:r>
-        <w:rPr>
-          <w:rFonts w:ascii="Arial" w:hAnsi="Arial" w:cs="Arial"/>
-          <w:sz w:val="20"/>
-          <w:szCs w:val="20"/>
-        </w:rPr>
-        <w:t>)</w:t>
-      </w:r>
-    </w:p>
-    <w:p>
-      <w:pPr>
-        <w:rPr>
-          <w:rFonts w:ascii="Arial" w:hAnsi="Arial" w:cs="Arial"/>
-          <w:sz w:val="20"/>
-          <w:szCs w:val="20"/>
-        </w:rPr>
-      </w:pPr>
-      <w:r>
-        <w:rPr>
-          <w:rFonts w:ascii="Arial" w:hAnsi="Arial" w:cs="Arial"/>
-          <w:sz w:val="20"/>
-          <w:szCs w:val="20"/>
+          <w:lang w:val="en-GB"/>
+        </w:rPr>
+        <w:t xml:space="preserve"> (DT_SSO)</w:t>
+      </w:r>
+    </w:p>
+    <w:p>
+      <w:pPr>
+        <w:rPr>
+          <w:rFonts w:ascii="Arial" w:hAnsi="Arial" w:cs="Arial"/>
+          <w:sz w:val="20"/>
+          <w:szCs w:val="20"/>
+          <w:lang w:val="en-GB"/>
+        </w:rPr>
+      </w:pPr>
+      <w:r>
+        <w:rPr>
+          <w:rFonts w:ascii="Arial" w:hAnsi="Arial" w:cs="Arial"/>
+          <w:sz w:val="20"/>
+          <w:szCs w:val="20"/>
+          <w:lang w:val="en-GB"/>
         </w:rPr>
         <w:t xml:space="preserve">  </w:t>
       </w:r>
@@ -1715,7 +1642,7 @@
           <w:szCs w:val="20"/>
           <w:lang w:val="en-GB"/>
         </w:rPr>
-        <w:t xml:space="preserve">6-hourly -&gt; daily means </w:t>
+        <w:t xml:space="preserve">6-hourly </w:t>
       </w:r>
       <w:r>
         <w:rPr>
@@ -1726,7 +1653,51 @@
           <w:szCs w:val="20"/>
           <w:lang w:val="en-GB"/>
         </w:rPr>
+        <w:sym w:font="Wingdings" w:char="F0E0"/>
+      </w:r>
+      <w:r>
+        <w:rPr>
+          <w:rFonts w:ascii="Arial" w:hAnsi="Arial" w:cs="Arial"/>
+          <w:b/>
+          <w:bCs/>
+          <w:sz w:val="20"/>
+          <w:szCs w:val="20"/>
+          <w:lang w:val="en-GB"/>
+        </w:rPr>
         <w:t xml:space="preserve"> </w:t>
+      </w:r>
+      <w:r>
+        <w:rPr>
+          <w:rFonts w:ascii="Arial" w:hAnsi="Arial" w:cs="Arial"/>
+          <w:b/>
+          <w:bCs/>
+          <w:sz w:val="20"/>
+          <w:szCs w:val="20"/>
+          <w:lang w:val="en-GB"/>
+        </w:rPr>
+        <w:t xml:space="preserve">postprocess to </w:t>
+      </w:r>
+      <w:r>
+        <w:rPr>
+          <w:rFonts w:ascii="Arial" w:hAnsi="Arial" w:cs="Arial"/>
+          <w:b/>
+          <w:bCs/>
+          <w:sz w:val="20"/>
+          <w:szCs w:val="20"/>
+          <w:lang w:val="en-GB"/>
+        </w:rPr>
+        <w:t>daily</w:t>
+      </w:r>
+      <w:r>
+        <w:rPr>
+          <w:rFonts w:ascii="Arial" w:hAnsi="Arial" w:cs="Arial"/>
+          <w:b/>
+          <w:bCs/>
+          <w:sz w:val="20"/>
+          <w:szCs w:val="20"/>
+          <w:lang w:val="en-GB"/>
+        </w:rPr>
+        <w:t xml:space="preserve"> mean</w:t>
       </w:r>
     </w:p>
     <w:p>
@@ -1793,7 +1764,18 @@
     </w:p>
     <w:p>
       <w:pPr>
-        <w:pStyle w:val="ListParagraph"/>
+        <w:rPr>
+          <w:rFonts w:ascii="Arial" w:hAnsi="Arial" w:cs="Arial"/>
+          <w:b/>
+          <w:bCs/>
+          <w:sz w:val="20"/>
+          <w:szCs w:val="20"/>
+          <w:lang w:val="en-GB"/>
+        </w:rPr>
+      </w:pPr>
+    </w:p>
+    <w:p>
+      <w:pPr>
         <w:rPr>
           <w:rFonts w:ascii="Arial" w:hAnsi="Arial" w:cs="Arial"/>
           <w:b/>
@@ -1814,6 +1796,7 @@
           <w:b/>
           <w:sz w:val="2"/>
           <w:szCs w:val="2"/>
+          <w:lang w:val="en-GB"/>
         </w:rPr>
       </w:pPr>
     </w:p>
@@ -1848,6 +1831,7 @@
                 <w:color w:val="FFFFFF"/>
                 <w:sz w:val="20"/>
                 <w:szCs w:val="20"/>
+                <w:lang w:val="en-GB"/>
               </w:rPr>
             </w:pPr>
             <w:r>
@@ -1857,7 +1841,9 @@
                 <w:color w:val="FFFFFF"/>
                 <w:sz w:val="20"/>
                 <w:szCs w:val="20"/>
+                <w:lang w:val="en-GB"/>
               </w:rPr>
+              <w:lastRenderedPageBreak/>
               <w:t>Miscellaneous</w:t>
             </w:r>
           </w:p>
@@ -1870,6 +1856,7 @@
           <w:rFonts w:ascii="Arial" w:hAnsi="Arial" w:cs="Arial"/>
           <w:sz w:val="20"/>
           <w:szCs w:val="20"/>
+          <w:lang w:val="en-GB"/>
         </w:rPr>
       </w:pPr>
     </w:p>
@@ -1880,6 +1867,7 @@
           <w:b/>
           <w:sz w:val="20"/>
           <w:szCs w:val="20"/>
+          <w:lang w:val="en-GB"/>
         </w:rPr>
       </w:pPr>
       <w:r>
@@ -1888,6 +1876,7 @@
           <w:b/>
           <w:sz w:val="20"/>
           <w:szCs w:val="20"/>
+          <w:lang w:val="en-GB"/>
         </w:rPr>
         <w:t>Uncertain output variables</w:t>
       </w:r>
@@ -1903,13 +1892,15 @@
           <w:rFonts w:ascii="Arial" w:hAnsi="Arial" w:cs="Arial"/>
           <w:sz w:val="20"/>
           <w:szCs w:val="20"/>
-        </w:rPr>
-      </w:pPr>
-      <w:r>
-        <w:rPr>
-          <w:rFonts w:ascii="Arial" w:hAnsi="Arial" w:cs="Arial"/>
-          <w:sz w:val="20"/>
-          <w:szCs w:val="20"/>
+          <w:lang w:val="en-GB"/>
+        </w:rPr>
+      </w:pPr>
+      <w:r>
+        <w:rPr>
+          <w:rFonts w:ascii="Arial" w:hAnsi="Arial" w:cs="Arial"/>
+          <w:sz w:val="20"/>
+          <w:szCs w:val="20"/>
+          <w:lang w:val="en-GB"/>
         </w:rPr>
         <w:t>Moisture convergence in the air for kuo type closure (QCVG_CON)</w:t>
       </w:r>
@@ -1921,13 +1912,15 @@
           <w:rFonts w:ascii="Arial" w:hAnsi="Arial" w:cs="Arial"/>
           <w:sz w:val="20"/>
           <w:szCs w:val="20"/>
-        </w:rPr>
-      </w:pPr>
-      <w:r>
-        <w:rPr>
-          <w:rFonts w:ascii="Arial" w:hAnsi="Arial" w:cs="Arial"/>
-          <w:sz w:val="20"/>
-          <w:szCs w:val="20"/>
+          <w:lang w:val="en-GB"/>
+        </w:rPr>
+      </w:pPr>
+      <w:r>
+        <w:rPr>
+          <w:rFonts w:ascii="Arial" w:hAnsi="Arial" w:cs="Arial"/>
+          <w:sz w:val="20"/>
+          <w:szCs w:val="20"/>
+          <w:lang w:val="en-GB"/>
         </w:rPr>
         <w:t xml:space="preserve">Total precipitation rate (TOT_PR) </w:t>
       </w:r>
@@ -1936,6 +1929,7 @@
           <w:rFonts w:ascii="Arial" w:hAnsi="Arial" w:cs="Arial"/>
           <w:sz w:val="20"/>
           <w:szCs w:val="20"/>
+          <w:lang w:val="en-GB"/>
         </w:rPr>
         <w:sym w:font="Wingdings" w:char="F0E0"/>
       </w:r>
@@ -1944,6 +1938,7 @@
           <w:rFonts w:ascii="Arial" w:hAnsi="Arial" w:cs="Arial"/>
           <w:sz w:val="20"/>
           <w:szCs w:val="20"/>
+          <w:lang w:val="en-GB"/>
         </w:rPr>
         <w:t xml:space="preserve"> instantaneous?</w:t>
       </w:r>
@@ -1959,13 +1954,15 @@
           <w:rFonts w:ascii="Arial" w:hAnsi="Arial" w:cs="Arial"/>
           <w:sz w:val="20"/>
           <w:szCs w:val="20"/>
-        </w:rPr>
-      </w:pPr>
-      <w:r>
-        <w:rPr>
-          <w:rFonts w:ascii="Arial" w:hAnsi="Arial" w:cs="Arial"/>
-          <w:sz w:val="20"/>
-          <w:szCs w:val="20"/>
+          <w:lang w:val="en-GB"/>
+        </w:rPr>
+      </w:pPr>
+      <w:r>
+        <w:rPr>
+          <w:rFonts w:ascii="Arial" w:hAnsi="Arial" w:cs="Arial"/>
+          <w:sz w:val="20"/>
+          <w:szCs w:val="20"/>
+          <w:lang w:val="en-GB"/>
         </w:rPr>
         <w:t>Hourly output at 100 m (U, V)</w:t>
       </w:r>
@@ -1981,15 +1978,15 @@
           <w:rFonts w:ascii="Arial" w:hAnsi="Arial" w:cs="Arial"/>
           <w:sz w:val="20"/>
           <w:szCs w:val="20"/>
-          <w:highlight w:val="yellow"/>
-        </w:rPr>
-      </w:pPr>
-      <w:r>
-        <w:rPr>
-          <w:rFonts w:ascii="Arial" w:hAnsi="Arial" w:cs="Arial"/>
-          <w:sz w:val="20"/>
-          <w:szCs w:val="20"/>
-          <w:highlight w:val="yellow"/>
+          <w:lang w:val="en-GB"/>
+        </w:rPr>
+      </w:pPr>
+      <w:r>
+        <w:rPr>
+          <w:rFonts w:ascii="Arial" w:hAnsi="Arial" w:cs="Arial"/>
+          <w:sz w:val="20"/>
+          <w:szCs w:val="20"/>
+          <w:lang w:val="en-GB"/>
         </w:rPr>
         <w:t>On Ruolan’s list:</w:t>
       </w:r>
@@ -2005,13 +2002,15 @@
           <w:rFonts w:ascii="Arial" w:hAnsi="Arial" w:cs="Arial"/>
           <w:sz w:val="20"/>
           <w:szCs w:val="20"/>
-        </w:rPr>
-      </w:pPr>
-      <w:r>
-        <w:rPr>
-          <w:rFonts w:ascii="Arial" w:hAnsi="Arial" w:cs="Arial"/>
-          <w:sz w:val="20"/>
-          <w:szCs w:val="20"/>
+          <w:lang w:val="en-GB"/>
+        </w:rPr>
+      </w:pPr>
+      <w:r>
+        <w:rPr>
+          <w:rFonts w:ascii="Arial" w:hAnsi="Arial" w:cs="Arial"/>
+          <w:sz w:val="20"/>
+          <w:szCs w:val="20"/>
+          <w:lang w:val="en-GB"/>
         </w:rPr>
         <w:t>VABS_10M_AV</w:t>
       </w:r>
@@ -2027,13 +2026,15 @@
           <w:rFonts w:ascii="Arial" w:hAnsi="Arial" w:cs="Arial"/>
           <w:sz w:val="20"/>
           <w:szCs w:val="20"/>
-        </w:rPr>
-      </w:pPr>
-      <w:r>
-        <w:rPr>
-          <w:rFonts w:ascii="Arial" w:hAnsi="Arial" w:cs="Arial"/>
-          <w:sz w:val="20"/>
-          <w:szCs w:val="20"/>
+          <w:lang w:val="en-GB"/>
+        </w:rPr>
+      </w:pPr>
+      <w:r>
+        <w:rPr>
+          <w:rFonts w:ascii="Arial" w:hAnsi="Arial" w:cs="Arial"/>
+          <w:sz w:val="20"/>
+          <w:szCs w:val="20"/>
+          <w:lang w:val="en-GB"/>
         </w:rPr>
         <w:t>2m dew point temperature (</w:t>
       </w:r>
@@ -2042,6 +2043,7 @@
           <w:rFonts w:ascii="Arial" w:hAnsi="Arial" w:cs="Arial"/>
           <w:sz w:val="20"/>
           <w:szCs w:val="20"/>
+          <w:lang w:val="en-GB"/>
         </w:rPr>
         <w:t>TD_2M</w:t>
       </w:r>
@@ -2050,6 +2052,7 @@
           <w:rFonts w:ascii="Arial" w:hAnsi="Arial" w:cs="Arial"/>
           <w:sz w:val="20"/>
           <w:szCs w:val="20"/>
+          <w:lang w:val="en-GB"/>
         </w:rPr>
         <w:t>)</w:t>
       </w:r>
@@ -2065,15 +2068,15 @@
           <w:rFonts w:ascii="Arial" w:hAnsi="Arial" w:cs="Arial"/>
           <w:sz w:val="20"/>
           <w:szCs w:val="20"/>
-          <w:highlight w:val="yellow"/>
-        </w:rPr>
-      </w:pPr>
-      <w:r>
-        <w:rPr>
-          <w:rFonts w:ascii="Arial" w:hAnsi="Arial" w:cs="Arial"/>
-          <w:sz w:val="20"/>
-          <w:szCs w:val="20"/>
-          <w:highlight w:val="yellow"/>
+          <w:lang w:val="en-GB"/>
+        </w:rPr>
+      </w:pPr>
+      <w:r>
+        <w:rPr>
+          <w:rFonts w:ascii="Arial" w:hAnsi="Arial" w:cs="Arial"/>
+          <w:sz w:val="20"/>
+          <w:szCs w:val="20"/>
+          <w:lang w:val="en-GB"/>
         </w:rPr>
         <w:t>TQR, TQS, TQG</w:t>
       </w:r>
@@ -2089,6 +2092,7 @@
           <w:rFonts w:ascii="Arial" w:hAnsi="Arial" w:cs="Arial"/>
           <w:sz w:val="20"/>
           <w:szCs w:val="20"/>
+          <w:lang w:val="en-GB"/>
         </w:rPr>
       </w:pPr>
       <w:r>
@@ -2097,6 +2101,7 @@
           <w:sz w:val="20"/>
           <w:szCs w:val="20"/>
           <w:highlight w:val="yellow"/>
+          <w:lang w:val="en-GB"/>
         </w:rPr>
         <w:t>Panosetti et al., 2016/2018/2019</w:t>
       </w:r>
@@ -2105,6 +2110,7 @@
           <w:rFonts w:ascii="Arial" w:hAnsi="Arial" w:cs="Arial"/>
           <w:sz w:val="20"/>
           <w:szCs w:val="20"/>
+          <w:lang w:val="en-GB"/>
         </w:rPr>
         <w:t xml:space="preserve"> </w:t>
       </w:r>
@@ -2113,6 +2119,7 @@
           <w:rFonts w:ascii="Arial" w:hAnsi="Arial" w:cs="Arial"/>
           <w:sz w:val="20"/>
           <w:szCs w:val="20"/>
+          <w:lang w:val="en-GB"/>
         </w:rPr>
         <w:sym w:font="Wingdings" w:char="F0E0"/>
       </w:r>
@@ -2121,6 +2128,7 @@
           <w:rFonts w:ascii="Arial" w:hAnsi="Arial" w:cs="Arial"/>
           <w:sz w:val="20"/>
           <w:szCs w:val="20"/>
+          <w:lang w:val="en-GB"/>
         </w:rPr>
         <w:t xml:space="preserve"> mo</w:t>
       </w:r>
@@ -2129,6 +2137,7 @@
           <w:rFonts w:ascii="Arial" w:hAnsi="Arial" w:cs="Arial"/>
           <w:sz w:val="20"/>
           <w:szCs w:val="20"/>
+          <w:lang w:val="en-GB"/>
         </w:rPr>
         <w:t>re output for atmospheric water vapor</w:t>
       </w:r>
@@ -2137,6 +2146,7 @@
           <w:rFonts w:ascii="Arial" w:hAnsi="Arial" w:cs="Arial"/>
           <w:sz w:val="20"/>
           <w:szCs w:val="20"/>
+          <w:lang w:val="en-GB"/>
         </w:rPr>
         <w:t xml:space="preserve"> and heat</w:t>
       </w:r>
@@ -2145,6 +2155,7 @@
           <w:rFonts w:ascii="Arial" w:hAnsi="Arial" w:cs="Arial"/>
           <w:sz w:val="20"/>
           <w:szCs w:val="20"/>
+          <w:lang w:val="en-GB"/>
         </w:rPr>
         <w:t xml:space="preserve"> budget</w:t>
       </w:r>
@@ -2153,6 +2164,7 @@
           <w:rFonts w:ascii="Arial" w:hAnsi="Arial" w:cs="Arial"/>
           <w:sz w:val="20"/>
           <w:szCs w:val="20"/>
+          <w:lang w:val="en-GB"/>
         </w:rPr>
         <w:t>, maximal updraft velocities, rain rate, liquid water path</w:t>
       </w:r>
@@ -2161,6 +2173,7 @@
           <w:rFonts w:ascii="Arial" w:hAnsi="Arial" w:cs="Arial"/>
           <w:sz w:val="20"/>
           <w:szCs w:val="20"/>
+          <w:lang w:val="en-GB"/>
         </w:rPr>
         <w:t>, convective mass flux</w:t>
       </w:r>
@@ -2176,14 +2189,15 @@
           <w:rFonts w:ascii="Arial" w:hAnsi="Arial" w:cs="Arial"/>
           <w:sz w:val="20"/>
           <w:szCs w:val="20"/>
-        </w:rPr>
-      </w:pPr>
-      <w:r>
-        <w:rPr>
-          <w:rFonts w:ascii="Arial" w:hAnsi="Arial" w:cs="Arial"/>
-          <w:sz w:val="20"/>
-          <w:szCs w:val="20"/>
-          <w:highlight w:val="yellow"/>
+          <w:lang w:val="en-GB"/>
+        </w:rPr>
+      </w:pPr>
+      <w:r>
+        <w:rPr>
+          <w:rFonts w:ascii="Arial" w:hAnsi="Arial" w:cs="Arial"/>
+          <w:sz w:val="20"/>
+          <w:szCs w:val="20"/>
+          <w:lang w:val="en-GB"/>
         </w:rPr>
         <w:t>Imamovic et al. 2017/</w:t>
       </w:r>
@@ -2192,23 +2206,16 @@
           <w:rFonts w:ascii="Arial" w:hAnsi="Arial" w:cs="Arial"/>
           <w:sz w:val="20"/>
           <w:szCs w:val="20"/>
-          <w:highlight w:val="yellow"/>
-        </w:rPr>
-        <w:t>2019</w:t>
-      </w:r>
-      <w:r>
-        <w:rPr>
-          <w:rFonts w:ascii="Arial" w:hAnsi="Arial" w:cs="Arial"/>
-          <w:sz w:val="20"/>
-          <w:szCs w:val="20"/>
-        </w:rPr>
-        <w:t xml:space="preserve"> </w:t>
-      </w:r>
-      <w:r>
-        <w:rPr>
-          <w:rFonts w:ascii="Arial" w:hAnsi="Arial" w:cs="Arial"/>
-          <w:sz w:val="20"/>
-          <w:szCs w:val="20"/>
+          <w:lang w:val="en-GB"/>
+        </w:rPr>
+        <w:t xml:space="preserve">2019 </w:t>
+      </w:r>
+      <w:r>
+        <w:rPr>
+          <w:rFonts w:ascii="Arial" w:hAnsi="Arial" w:cs="Arial"/>
+          <w:sz w:val="20"/>
+          <w:szCs w:val="20"/>
+          <w:lang w:val="en-GB"/>
         </w:rPr>
         <w:sym w:font="Wingdings" w:char="F0E0"/>
       </w:r>
@@ -2217,6 +2224,7 @@
           <w:rFonts w:ascii="Arial" w:hAnsi="Arial" w:cs="Arial"/>
           <w:sz w:val="20"/>
           <w:szCs w:val="20"/>
+          <w:lang w:val="en-GB"/>
         </w:rPr>
         <w:t xml:space="preserve">  </w:t>
       </w:r>
@@ -2225,6 +2233,7 @@
           <w:rFonts w:ascii="Arial" w:hAnsi="Arial" w:cs="Arial"/>
           <w:sz w:val="20"/>
           <w:szCs w:val="20"/>
+          <w:lang w:val="en-GB"/>
         </w:rPr>
         <w:t>vertically integrated atmospheric water (q</w:t>
       </w:r>
@@ -2234,6 +2243,7 @@
           <w:sz w:val="20"/>
           <w:szCs w:val="20"/>
           <w:vertAlign w:val="subscript"/>
+          <w:lang w:val="en-GB"/>
         </w:rPr>
         <w:t>t</w:t>
       </w:r>
@@ -2242,6 +2252,7 @@
           <w:rFonts w:ascii="Arial" w:hAnsi="Arial" w:cs="Arial"/>
           <w:sz w:val="20"/>
           <w:szCs w:val="20"/>
+          <w:lang w:val="en-GB"/>
         </w:rPr>
         <w:t xml:space="preserve"> = q</w:t>
       </w:r>
@@ -2251,6 +2262,7 @@
           <w:sz w:val="20"/>
           <w:szCs w:val="20"/>
           <w:vertAlign w:val="subscript"/>
+          <w:lang w:val="en-GB"/>
         </w:rPr>
         <w:t>v</w:t>
       </w:r>
@@ -2259,6 +2271,7 @@
           <w:rFonts w:ascii="Arial" w:hAnsi="Arial" w:cs="Arial"/>
           <w:sz w:val="20"/>
           <w:szCs w:val="20"/>
+          <w:lang w:val="en-GB"/>
         </w:rPr>
         <w:t xml:space="preserve"> + q</w:t>
       </w:r>
@@ -2268,6 +2281,7 @@
           <w:sz w:val="20"/>
           <w:szCs w:val="20"/>
           <w:vertAlign w:val="subscript"/>
+          <w:lang w:val="en-GB"/>
         </w:rPr>
         <w:t>c</w:t>
       </w:r>
@@ -2276,6 +2290,7 @@
           <w:rFonts w:ascii="Arial" w:hAnsi="Arial" w:cs="Arial"/>
           <w:sz w:val="20"/>
           <w:szCs w:val="20"/>
+          <w:lang w:val="en-GB"/>
         </w:rPr>
         <w:t xml:space="preserve"> + q</w:t>
       </w:r>
@@ -2285,6 +2300,7 @@
           <w:sz w:val="20"/>
           <w:szCs w:val="20"/>
           <w:vertAlign w:val="subscript"/>
+          <w:lang w:val="en-GB"/>
         </w:rPr>
         <w:t>i</w:t>
       </w:r>
@@ -2293,6 +2309,7 @@
           <w:rFonts w:ascii="Arial" w:hAnsi="Arial" w:cs="Arial"/>
           <w:sz w:val="20"/>
           <w:szCs w:val="20"/>
+          <w:lang w:val="en-GB"/>
         </w:rPr>
         <w:t xml:space="preserve"> + q</w:t>
       </w:r>
@@ -2302,6 +2319,7 @@
           <w:sz w:val="20"/>
           <w:szCs w:val="20"/>
           <w:vertAlign w:val="subscript"/>
+          <w:lang w:val="en-GB"/>
         </w:rPr>
         <w:t>s</w:t>
       </w:r>
@@ -2310,6 +2328,7 @@
           <w:rFonts w:ascii="Arial" w:hAnsi="Arial" w:cs="Arial"/>
           <w:sz w:val="20"/>
           <w:szCs w:val="20"/>
+          <w:lang w:val="en-GB"/>
         </w:rPr>
         <w:t xml:space="preserve"> + q</w:t>
       </w:r>
@@ -2319,6 +2338,7 @@
           <w:sz w:val="20"/>
           <w:szCs w:val="20"/>
           <w:vertAlign w:val="subscript"/>
+          <w:lang w:val="en-GB"/>
         </w:rPr>
         <w:t>g</w:t>
       </w:r>
@@ -2327,6 +2347,7 @@
           <w:rFonts w:ascii="Arial" w:hAnsi="Arial" w:cs="Arial"/>
           <w:sz w:val="20"/>
           <w:szCs w:val="20"/>
+          <w:lang w:val="en-GB"/>
         </w:rPr>
         <w:t>; vapor, cloud, ice, snow, graupel, rain)</w:t>
       </w:r>
@@ -2338,6 +2359,7 @@
           <w:rFonts w:ascii="Arial" w:hAnsi="Arial"/>
           <w:sz w:val="20"/>
           <w:szCs w:val="20"/>
+          <w:lang w:val="en-GB"/>
         </w:rPr>
       </w:pPr>
     </w:p>
@@ -2351,6 +2373,7 @@
           <w:b/>
           <w:sz w:val="2"/>
           <w:szCs w:val="2"/>
+          <w:lang w:val="en-GB"/>
         </w:rPr>
       </w:pPr>
     </w:p>
@@ -2385,6 +2408,7 @@
                 <w:color w:val="FFFFFF"/>
                 <w:sz w:val="20"/>
                 <w:szCs w:val="20"/>
+                <w:lang w:val="en-GB"/>
               </w:rPr>
             </w:pPr>
             <w:r>
@@ -2394,6 +2418,7 @@
                 <w:color w:val="FFFFFF"/>
                 <w:sz w:val="20"/>
                 <w:szCs w:val="20"/>
+                <w:lang w:val="en-GB"/>
               </w:rPr>
               <w:t>Variables used in relevant studies</w:t>
             </w:r>
@@ -2407,6 +2432,7 @@
           <w:rFonts w:ascii="Arial" w:hAnsi="Arial" w:cs="Arial"/>
           <w:sz w:val="20"/>
           <w:szCs w:val="20"/>
+          <w:lang w:val="en-GB"/>
         </w:rPr>
       </w:pPr>
     </w:p>
@@ -2576,7 +2602,7 @@
           <w:b/>
           <w:sz w:val="20"/>
           <w:szCs w:val="20"/>
-          <w:lang w:val="fr-CH"/>
+          <w:lang w:val="en-GB"/>
         </w:rPr>
         <w:t>850 hPa</w:t>
       </w:r>
@@ -2585,7 +2611,7 @@
           <w:rFonts w:ascii="Arial" w:hAnsi="Arial" w:cs="Arial"/>
           <w:sz w:val="20"/>
           <w:szCs w:val="20"/>
-          <w:lang w:val="fr-CH"/>
+          <w:lang w:val="en-GB"/>
         </w:rPr>
         <w:t xml:space="preserve">, SLP: </w:t>
       </w:r>
@@ -2594,18 +2620,9 @@
           <w:rFonts w:ascii="Arial" w:hAnsi="Arial" w:cs="Arial"/>
           <w:sz w:val="20"/>
           <w:szCs w:val="20"/>
-          <w:lang w:val="fr-CH"/>
-        </w:rPr>
-        <w:t xml:space="preserve">Zhang et al. </w:t>
-      </w:r>
-      <w:r>
-        <w:rPr>
-          <w:rFonts w:ascii="Arial" w:hAnsi="Arial" w:cs="Arial"/>
-          <w:sz w:val="20"/>
-          <w:szCs w:val="20"/>
-          <w:lang w:val="en-GB"/>
-        </w:rPr>
-        <w:t>(2015)</w:t>
+          <w:lang w:val="en-GB"/>
+        </w:rPr>
+        <w:t>Zhang et al. (2015)</w:t>
       </w:r>
     </w:p>
     <w:p>
@@ -2685,15 +2702,15 @@
           <w:rFonts w:ascii="Arial" w:hAnsi="Arial" w:cs="Arial"/>
           <w:sz w:val="20"/>
           <w:szCs w:val="20"/>
-          <w:lang w:val="fr-CH"/>
-        </w:rPr>
-      </w:pPr>
-      <w:r>
-        <w:rPr>
-          <w:rFonts w:ascii="Arial" w:hAnsi="Arial" w:cs="Arial"/>
-          <w:sz w:val="20"/>
-          <w:szCs w:val="20"/>
-          <w:lang w:val="fr-CH"/>
+          <w:lang w:val="en-GB"/>
+        </w:rPr>
+      </w:pPr>
+      <w:r>
+        <w:rPr>
+          <w:rFonts w:ascii="Arial" w:hAnsi="Arial" w:cs="Arial"/>
+          <w:sz w:val="20"/>
+          <w:szCs w:val="20"/>
+          <w:lang w:val="en-GB"/>
         </w:rPr>
         <w:t>1000 hPa: Liu et al. (2015c)</w:t>
       </w:r>
@@ -2759,19 +2776,9 @@
           <w:rFonts w:ascii="Arial" w:hAnsi="Arial" w:cs="Arial"/>
           <w:sz w:val="20"/>
           <w:szCs w:val="20"/>
-          <w:highlight w:val="yellow"/>
-          <w:lang w:val="en-GB"/>
-        </w:rPr>
-        <w:t>600</w:t>
-      </w:r>
-      <w:r>
-        <w:rPr>
-          <w:rFonts w:ascii="Arial" w:hAnsi="Arial" w:cs="Arial"/>
-          <w:sz w:val="20"/>
-          <w:szCs w:val="20"/>
-          <w:lang w:val="en-GB"/>
-        </w:rPr>
-        <w:t xml:space="preserve"> hPa</w:t>
+          <w:lang w:val="en-GB"/>
+        </w:rPr>
+        <w:t>600 hPa</w:t>
       </w:r>
       <w:r>
         <w:rPr>
@@ -2910,7 +2917,7 @@
           <w:rFonts w:ascii="Arial" w:hAnsi="Arial" w:cs="Arial"/>
           <w:sz w:val="20"/>
           <w:szCs w:val="20"/>
-          <w:lang w:val="fr-CH"/>
+          <w:lang w:val="en-GB"/>
         </w:rPr>
         <w:t xml:space="preserve">500 hPa: </w:t>
       </w:r>
@@ -2919,7 +2926,7 @@
           <w:rFonts w:ascii="Arial" w:hAnsi="Arial" w:cs="Arial"/>
           <w:sz w:val="20"/>
           <w:szCs w:val="20"/>
-          <w:lang w:val="fr-CH"/>
+          <w:lang w:val="en-GB"/>
         </w:rPr>
         <w:t>Zhang et al. (2015)</w:t>
       </w:r>
@@ -2928,18 +2935,9 @@
           <w:rFonts w:ascii="Arial" w:hAnsi="Arial" w:cs="Arial"/>
           <w:sz w:val="20"/>
           <w:szCs w:val="20"/>
-          <w:lang w:val="fr-CH"/>
-        </w:rPr>
-        <w:t xml:space="preserve">, Dong et al. </w:t>
-      </w:r>
-      <w:r>
-        <w:rPr>
-          <w:rFonts w:ascii="Arial" w:hAnsi="Arial" w:cs="Arial"/>
-          <w:sz w:val="20"/>
-          <w:szCs w:val="20"/>
-          <w:lang w:val="en-GB"/>
-        </w:rPr>
-        <w:t>(2018)</w:t>
+          <w:lang w:val="en-GB"/>
+        </w:rPr>
+        <w:t>, Dong et al. (2018)</w:t>
       </w:r>
     </w:p>
     <w:p>
@@ -2961,18 +2959,9 @@
           <w:rFonts w:ascii="Arial" w:hAnsi="Arial" w:cs="Arial"/>
           <w:sz w:val="20"/>
           <w:szCs w:val="20"/>
-          <w:lang w:val="fr-CH"/>
-        </w:rPr>
-        <w:t xml:space="preserve">Various elevations/pressure levels: Liu et al. </w:t>
-      </w:r>
-      <w:r>
-        <w:rPr>
-          <w:rFonts w:ascii="Arial" w:hAnsi="Arial" w:cs="Arial"/>
-          <w:sz w:val="20"/>
-          <w:szCs w:val="20"/>
-          <w:lang w:val="en-GB"/>
-        </w:rPr>
-        <w:t>(2015b)</w:t>
+          <w:lang w:val="en-GB"/>
+        </w:rPr>
+        <w:t>Various elevations/pressure levels: Liu et al. (2015b)</w:t>
       </w:r>
     </w:p>
     <w:p>
@@ -3066,19 +3055,9 @@
           <w:rFonts w:ascii="Arial" w:hAnsi="Arial" w:cs="Arial"/>
           <w:sz w:val="20"/>
           <w:szCs w:val="20"/>
-          <w:highlight w:val="yellow"/>
-          <w:lang w:val="en-GB"/>
-        </w:rPr>
-        <w:t>Vertically integrated water vapor transport</w:t>
-      </w:r>
-      <w:r>
-        <w:rPr>
-          <w:rFonts w:ascii="Arial" w:hAnsi="Arial" w:cs="Arial"/>
-          <w:sz w:val="20"/>
-          <w:szCs w:val="20"/>
-          <w:lang w:val="en-GB"/>
-        </w:rPr>
-        <w:t xml:space="preserve"> [kg m</w:t>
+          <w:lang w:val="en-GB"/>
+        </w:rPr>
+        <w:t>Vertically integrated water vapor transport [kg m</w:t>
       </w:r>
       <w:r>
         <w:rPr>
@@ -3190,16 +3169,14 @@
           <w:rFonts w:ascii="Arial" w:hAnsi="Arial" w:cs="Arial"/>
           <w:sz w:val="20"/>
           <w:szCs w:val="20"/>
-          <w:highlight w:val="yellow"/>
-          <w:lang w:val="en-GB"/>
-        </w:rPr>
-      </w:pPr>
-      <w:r>
-        <w:rPr>
-          <w:rFonts w:ascii="Arial" w:hAnsi="Arial" w:cs="Arial"/>
-          <w:sz w:val="20"/>
-          <w:szCs w:val="20"/>
-          <w:highlight w:val="yellow"/>
+          <w:lang w:val="en-GB"/>
+        </w:rPr>
+      </w:pPr>
+      <w:r>
+        <w:rPr>
+          <w:rFonts w:ascii="Arial" w:hAnsi="Arial" w:cs="Arial"/>
+          <w:sz w:val="20"/>
+          <w:szCs w:val="20"/>
           <w:lang w:val="en-GB"/>
         </w:rPr>
         <w:t>Total diabatic heating</w:t>
@@ -3209,7 +3186,6 @@
           <w:rFonts w:ascii="Arial" w:hAnsi="Arial" w:cs="Arial"/>
           <w:sz w:val="20"/>
           <w:szCs w:val="20"/>
-          <w:highlight w:val="yellow"/>
           <w:lang w:val="en-GB"/>
         </w:rPr>
         <w:t>, (</w:t>
@@ -3219,7 +3195,6 @@
           <w:rFonts w:ascii="Arial" w:hAnsi="Arial" w:cs="Arial"/>
           <w:sz w:val="20"/>
           <w:szCs w:val="20"/>
-          <w:highlight w:val="yellow"/>
           <w:lang w:val="en-GB"/>
         </w:rPr>
         <w:t>vertical velocity</w:t>
@@ -3229,7 +3204,6 @@
           <w:rFonts w:ascii="Arial" w:hAnsi="Arial" w:cs="Arial"/>
           <w:sz w:val="20"/>
           <w:szCs w:val="20"/>
-          <w:highlight w:val="yellow"/>
           <w:lang w:val="en-GB"/>
         </w:rPr>
         <w:t>)</w:t>
@@ -3239,7 +3213,6 @@
           <w:rFonts w:ascii="Arial" w:hAnsi="Arial" w:cs="Arial"/>
           <w:sz w:val="20"/>
           <w:szCs w:val="20"/>
-          <w:highlight w:val="yellow"/>
           <w:lang w:val="en-GB"/>
         </w:rPr>
         <w:t xml:space="preserve">: Zhang et al. 2015 </w:t>
@@ -3249,7 +3222,6 @@
           <w:rFonts w:ascii="Arial" w:hAnsi="Arial" w:cs="Arial"/>
           <w:sz w:val="20"/>
           <w:szCs w:val="20"/>
-          <w:highlight w:val="yellow"/>
           <w:lang w:val="en-GB"/>
         </w:rPr>
         <w:sym w:font="Wingdings" w:char="F0E0"/>
@@ -3259,7 +3231,6 @@
           <w:rFonts w:ascii="Arial" w:hAnsi="Arial" w:cs="Arial"/>
           <w:sz w:val="20"/>
           <w:szCs w:val="20"/>
-          <w:highlight w:val="yellow"/>
           <w:lang w:val="en-GB"/>
         </w:rPr>
         <w:t xml:space="preserve"> vertical cross sections</w:t>
@@ -3462,7 +3433,7 @@
           <w:sz w:val="20"/>
           <w:szCs w:val="20"/>
           <w:highlight w:val="lightGray"/>
-          <w:lang w:val="fr-CH"/>
+          <w:lang w:val="en-GB"/>
         </w:rPr>
       </w:pPr>
       <w:r>
@@ -3471,7 +3442,7 @@
           <w:sz w:val="20"/>
           <w:szCs w:val="20"/>
           <w:highlight w:val="lightGray"/>
-          <w:lang w:val="fr-CH"/>
+          <w:lang w:val="en-GB"/>
         </w:rPr>
         <w:t xml:space="preserve">Moist static energy: Sabin et al. (2013) </w:t>
       </w:r>
@@ -3491,7 +3462,7 @@
           <w:sz w:val="20"/>
           <w:szCs w:val="20"/>
           <w:highlight w:val="lightGray"/>
-          <w:lang w:val="fr-CH"/>
+          <w:lang w:val="en-GB"/>
         </w:rPr>
         <w:t xml:space="preserve"> </w:t>
       </w:r>
@@ -3503,7 +3474,7 @@
             <w:sz w:val="20"/>
             <w:szCs w:val="20"/>
             <w:highlight w:val="lightGray"/>
-            <w:lang w:val="fr-CH"/>
+            <w:lang w:val="en-GB"/>
           </w:rPr>
           <w:t>https://en.wikipedia.org/wiki/Moist_static_energy</w:t>
         </w:r>
@@ -3530,7 +3501,7 @@
           <w:sz w:val="20"/>
           <w:szCs w:val="20"/>
           <w:highlight w:val="lightGray"/>
-          <w:lang w:val="fr-CH"/>
+          <w:lang w:val="en-GB"/>
         </w:rPr>
         <w:t xml:space="preserve">Divergence, </w:t>
       </w:r>
@@ -3540,7 +3511,7 @@
           <w:sz w:val="20"/>
           <w:szCs w:val="20"/>
           <w:highlight w:val="lightGray"/>
-          <w:lang w:val="fr-CH"/>
+          <w:lang w:val="en-GB"/>
         </w:rPr>
         <w:t xml:space="preserve">relative </w:t>
       </w:r>
@@ -3550,19 +3521,9 @@
           <w:sz w:val="20"/>
           <w:szCs w:val="20"/>
           <w:highlight w:val="lightGray"/>
-          <w:lang w:val="fr-CH"/>
-        </w:rPr>
-        <w:t xml:space="preserve">vorticity: Sabin et al. </w:t>
-      </w:r>
-      <w:r>
-        <w:rPr>
-          <w:rFonts w:ascii="Arial" w:hAnsi="Arial" w:cs="Arial"/>
-          <w:sz w:val="20"/>
-          <w:szCs w:val="20"/>
-          <w:highlight w:val="lightGray"/>
-          <w:lang w:val="en-GB"/>
-        </w:rPr>
-        <w:t>(2013)</w:t>
+          <w:lang w:val="en-GB"/>
+        </w:rPr>
+        <w:t>vorticity: Sabin et al. (2013)</w:t>
       </w:r>
     </w:p>
     <w:p>
@@ -3867,7 +3828,18 @@
           <w:szCs w:val="20"/>
           <w:lang w:val="en-GB"/>
         </w:rPr>
-        <w:t>Global Glacier Evolution Model (GloGEM): monthly temperature and precipitation</w:t>
+        <w:t xml:space="preserve">Global Glacier Evolution Model (GloGEM): monthly </w:t>
+      </w:r>
+      <w:bookmarkStart w:id="0" w:name="_GoBack"/>
+      <w:bookmarkEnd w:id="0"/>
+      <w:r>
+        <w:rPr>
+          <w:rFonts w:ascii="Arial" w:hAnsi="Arial" w:cs="Arial"/>
+          <w:sz w:val="20"/>
+          <w:szCs w:val="20"/>
+          <w:lang w:val="en-GB"/>
+        </w:rPr>
+        <w:t>temperature and precipitation</w:t>
       </w:r>
     </w:p>
     <w:sectPr>
@@ -3883,7 +3855,7 @@
 </file>
 
 <file path=word/endnotes.xml><?xml version="1.0" encoding="utf-8"?>
-<w:endnotes xmlns:wpc="http://schemas.microsoft.com/office/word/2010/wordprocessingCanvas" xmlns:cx="http://schemas.microsoft.com/office/drawing/2014/chartex" xmlns:cx1="http://schemas.microsoft.com/office/drawing/2015/9/8/chartex" xmlns:cx2="http://schemas.microsoft.com/office/drawing/2015/10/21/chartex" xmlns:cx3="http://schemas.microsoft.com/office/drawing/2016/5/9/chartex" xmlns:cx4="http://schemas.microsoft.com/office/drawing/2016/5/10/chartex" xmlns:cx5="http://schemas.microsoft.com/office/drawing/2016/5/11/chartex" xmlns:cx6="http://schemas.microsoft.com/office/drawing/2016/5/12/chartex" xmlns:cx7="http://schemas.microsoft.com/office/drawing/2016/5/13/chartex" xmlns:cx8="http://schemas.microsoft.com/office/drawing/2016/5/14/chartex" xmlns:mc="http://schemas.openxmlformats.org/markup-compatibility/2006" xmlns:aink="http://schemas.microsoft.com/office/drawing/2016/ink" xmlns:am3d="http://schemas.microsoft.com/office/drawing/2017/model3d" xmlns:o="urn:schemas-microsoft-com:office:office" xmlns:r="http://schemas.openxmlformats.org/officeDocument/2006/relationships" xmlns:m="http://schemas.openxmlformats.org/officeDocument/2006/math" xmlns:v="urn:schemas-microsoft-com:vml" xmlns:wp14="http://schemas.microsoft.com/office/word/2010/wordprocessingDrawing" xmlns:wp="http://schemas.openxmlformats.org/drawingml/2006/wordprocessingDrawing" xmlns:w10="urn:schemas-microsoft-com:office:word" xmlns:w="http://schemas.openxmlformats.org/wordprocessingml/2006/main" xmlns:w14="http://schemas.microsoft.com/office/word/2010/wordml" xmlns:w15="http://schemas.microsoft.com/office/word/2012/wordml" xmlns:w16cex="http://schemas.microsoft.com/office/word/2018/wordml/cex" xmlns:w16cid="http://schemas.microsoft.com/office/word/2016/wordml/cid" xmlns:w16="http://schemas.microsoft.com/office/word/2018/wordml" xmlns:w16sdtdh="http://schemas.microsoft.com/office/word/2020/wordml/sdtdatahash" xmlns:w16se="http://schemas.microsoft.com/office/word/2015/wordml/symex" xmlns:wpg="http://schemas.microsoft.com/office/word/2010/wordprocessingGroup" xmlns:wpi="http://schemas.microsoft.com/office/word/2010/wordprocessingInk" xmlns:wne="http://schemas.microsoft.com/office/word/2006/wordml" xmlns:wps="http://schemas.microsoft.com/office/word/2010/wordprocessingShape" mc:Ignorable="w14 w15 w16se w16cid w16 w16cex w16sdtdh wp14">
+<w:endnotes xmlns:wpc="http://schemas.microsoft.com/office/word/2010/wordprocessingCanvas" xmlns:cx="http://schemas.microsoft.com/office/drawing/2014/chartex" xmlns:cx1="http://schemas.microsoft.com/office/drawing/2015/9/8/chartex" xmlns:cx2="http://schemas.microsoft.com/office/drawing/2015/10/21/chartex" xmlns:cx3="http://schemas.microsoft.com/office/drawing/2016/5/9/chartex" xmlns:cx4="http://schemas.microsoft.com/office/drawing/2016/5/10/chartex" xmlns:cx5="http://schemas.microsoft.com/office/drawing/2016/5/11/chartex" xmlns:cx6="http://schemas.microsoft.com/office/drawing/2016/5/12/chartex" xmlns:cx7="http://schemas.microsoft.com/office/drawing/2016/5/13/chartex" xmlns:cx8="http://schemas.microsoft.com/office/drawing/2016/5/14/chartex" xmlns:mc="http://schemas.openxmlformats.org/markup-compatibility/2006" xmlns:aink="http://schemas.microsoft.com/office/drawing/2016/ink" xmlns:am3d="http://schemas.microsoft.com/office/drawing/2017/model3d" xmlns:o="urn:schemas-microsoft-com:office:office" xmlns:r="http://schemas.openxmlformats.org/officeDocument/2006/relationships" xmlns:m="http://schemas.openxmlformats.org/officeDocument/2006/math" xmlns:v="urn:schemas-microsoft-com:vml" xmlns:wp14="http://schemas.microsoft.com/office/word/2010/wordprocessingDrawing" xmlns:wp="http://schemas.openxmlformats.org/drawingml/2006/wordprocessingDrawing" xmlns:w10="urn:schemas-microsoft-com:office:word" xmlns:w="http://schemas.openxmlformats.org/wordprocessingml/2006/main" xmlns:w14="http://schemas.microsoft.com/office/word/2010/wordml" xmlns:w15="http://schemas.microsoft.com/office/word/2012/wordml" xmlns:w16cid="http://schemas.microsoft.com/office/word/2016/wordml/cid" xmlns:w16se="http://schemas.microsoft.com/office/word/2015/wordml/symex" xmlns:wpg="http://schemas.microsoft.com/office/word/2010/wordprocessingGroup" xmlns:wpi="http://schemas.microsoft.com/office/word/2010/wordprocessingInk" xmlns:wne="http://schemas.microsoft.com/office/word/2006/wordml" xmlns:wps="http://schemas.microsoft.com/office/word/2010/wordprocessingShape" mc:Ignorable="w14 w15 w16se w16cid wp14">
   <w:endnote w:type="separator" w:id="-1">
     <w:p>
       <w:r>
@@ -3902,7 +3874,7 @@
 </file>
 
 <file path=word/footer1.xml><?xml version="1.0" encoding="utf-8"?>
-<w:ftr xmlns:wpc="http://schemas.microsoft.com/office/word/2010/wordprocessingCanvas" xmlns:cx="http://schemas.microsoft.com/office/drawing/2014/chartex" xmlns:cx1="http://schemas.microsoft.com/office/drawing/2015/9/8/chartex" xmlns:cx2="http://schemas.microsoft.com/office/drawing/2015/10/21/chartex" xmlns:cx3="http://schemas.microsoft.com/office/drawing/2016/5/9/chartex" xmlns:cx4="http://schemas.microsoft.com/office/drawing/2016/5/10/chartex" xmlns:cx5="http://schemas.microsoft.com/office/drawing/2016/5/11/chartex" xmlns:cx6="http://schemas.microsoft.com/office/drawing/2016/5/12/chartex" xmlns:cx7="http://schemas.microsoft.com/office/drawing/2016/5/13/chartex" xmlns:cx8="http://schemas.microsoft.com/office/drawing/2016/5/14/chartex" xmlns:mc="http://schemas.openxmlformats.org/markup-compatibility/2006" xmlns:aink="http://schemas.microsoft.com/office/drawing/2016/ink" xmlns:am3d="http://schemas.microsoft.com/office/drawing/2017/model3d" xmlns:o="urn:schemas-microsoft-com:office:office" xmlns:r="http://schemas.openxmlformats.org/officeDocument/2006/relationships" xmlns:m="http://schemas.openxmlformats.org/officeDocument/2006/math" xmlns:v="urn:schemas-microsoft-com:vml" xmlns:wp14="http://schemas.microsoft.com/office/word/2010/wordprocessingDrawing" xmlns:wp="http://schemas.openxmlformats.org/drawingml/2006/wordprocessingDrawing" xmlns:w10="urn:schemas-microsoft-com:office:word" xmlns:w="http://schemas.openxmlformats.org/wordprocessingml/2006/main" xmlns:w14="http://schemas.microsoft.com/office/word/2010/wordml" xmlns:w15="http://schemas.microsoft.com/office/word/2012/wordml" xmlns:w16cex="http://schemas.microsoft.com/office/word/2018/wordml/cex" xmlns:w16cid="http://schemas.microsoft.com/office/word/2016/wordml/cid" xmlns:w16="http://schemas.microsoft.com/office/word/2018/wordml" xmlns:w16sdtdh="http://schemas.microsoft.com/office/word/2020/wordml/sdtdatahash" xmlns:w16se="http://schemas.microsoft.com/office/word/2015/wordml/symex" xmlns:wpg="http://schemas.microsoft.com/office/word/2010/wordprocessingGroup" xmlns:wpi="http://schemas.microsoft.com/office/word/2010/wordprocessingInk" xmlns:wne="http://schemas.microsoft.com/office/word/2006/wordml" xmlns:wps="http://schemas.microsoft.com/office/word/2010/wordprocessingShape" mc:Ignorable="w14 w15 w16se w16cid w16 w16cex w16sdtdh wp14">
+<w:ftr xmlns:wpc="http://schemas.microsoft.com/office/word/2010/wordprocessingCanvas" xmlns:cx="http://schemas.microsoft.com/office/drawing/2014/chartex" xmlns:cx1="http://schemas.microsoft.com/office/drawing/2015/9/8/chartex" xmlns:cx2="http://schemas.microsoft.com/office/drawing/2015/10/21/chartex" xmlns:cx3="http://schemas.microsoft.com/office/drawing/2016/5/9/chartex" xmlns:cx4="http://schemas.microsoft.com/office/drawing/2016/5/10/chartex" xmlns:cx5="http://schemas.microsoft.com/office/drawing/2016/5/11/chartex" xmlns:cx6="http://schemas.microsoft.com/office/drawing/2016/5/12/chartex" xmlns:cx7="http://schemas.microsoft.com/office/drawing/2016/5/13/chartex" xmlns:cx8="http://schemas.microsoft.com/office/drawing/2016/5/14/chartex" xmlns:mc="http://schemas.openxmlformats.org/markup-compatibility/2006" xmlns:aink="http://schemas.microsoft.com/office/drawing/2016/ink" xmlns:am3d="http://schemas.microsoft.com/office/drawing/2017/model3d" xmlns:o="urn:schemas-microsoft-com:office:office" xmlns:r="http://schemas.openxmlformats.org/officeDocument/2006/relationships" xmlns:m="http://schemas.openxmlformats.org/officeDocument/2006/math" xmlns:v="urn:schemas-microsoft-com:vml" xmlns:wp14="http://schemas.microsoft.com/office/word/2010/wordprocessingDrawing" xmlns:wp="http://schemas.openxmlformats.org/drawingml/2006/wordprocessingDrawing" xmlns:w10="urn:schemas-microsoft-com:office:word" xmlns:w="http://schemas.openxmlformats.org/wordprocessingml/2006/main" xmlns:w14="http://schemas.microsoft.com/office/word/2010/wordml" xmlns:w15="http://schemas.microsoft.com/office/word/2012/wordml" xmlns:w16cid="http://schemas.microsoft.com/office/word/2016/wordml/cid" xmlns:w16se="http://schemas.microsoft.com/office/word/2015/wordml/symex" xmlns:wpg="http://schemas.microsoft.com/office/word/2010/wordprocessingGroup" xmlns:wpi="http://schemas.microsoft.com/office/word/2010/wordprocessingInk" xmlns:wne="http://schemas.microsoft.com/office/word/2006/wordml" xmlns:wps="http://schemas.microsoft.com/office/word/2010/wordprocessingShape" mc:Ignorable="w14 w15 w16se w16cid wp14">
   <w:sdt>
     <w:sdtPr>
       <w:rPr>
@@ -3958,7 +3930,7 @@
 </file>
 
 <file path=word/footer2.xml><?xml version="1.0" encoding="utf-8"?>
-<w:ftr xmlns:wpc="http://schemas.microsoft.com/office/word/2010/wordprocessingCanvas" xmlns:cx="http://schemas.microsoft.com/office/drawing/2014/chartex" xmlns:cx1="http://schemas.microsoft.com/office/drawing/2015/9/8/chartex" xmlns:cx2="http://schemas.microsoft.com/office/drawing/2015/10/21/chartex" xmlns:cx3="http://schemas.microsoft.com/office/drawing/2016/5/9/chartex" xmlns:cx4="http://schemas.microsoft.com/office/drawing/2016/5/10/chartex" xmlns:cx5="http://schemas.microsoft.com/office/drawing/2016/5/11/chartex" xmlns:cx6="http://schemas.microsoft.com/office/drawing/2016/5/12/chartex" xmlns:cx7="http://schemas.microsoft.com/office/drawing/2016/5/13/chartex" xmlns:cx8="http://schemas.microsoft.com/office/drawing/2016/5/14/chartex" xmlns:mc="http://schemas.openxmlformats.org/markup-compatibility/2006" xmlns:aink="http://schemas.microsoft.com/office/drawing/2016/ink" xmlns:am3d="http://schemas.microsoft.com/office/drawing/2017/model3d" xmlns:o="urn:schemas-microsoft-com:office:office" xmlns:r="http://schemas.openxmlformats.org/officeDocument/2006/relationships" xmlns:m="http://schemas.openxmlformats.org/officeDocument/2006/math" xmlns:v="urn:schemas-microsoft-com:vml" xmlns:wp14="http://schemas.microsoft.com/office/word/2010/wordprocessingDrawing" xmlns:wp="http://schemas.openxmlformats.org/drawingml/2006/wordprocessingDrawing" xmlns:w10="urn:schemas-microsoft-com:office:word" xmlns:w="http://schemas.openxmlformats.org/wordprocessingml/2006/main" xmlns:w14="http://schemas.microsoft.com/office/word/2010/wordml" xmlns:w15="http://schemas.microsoft.com/office/word/2012/wordml" xmlns:w16cex="http://schemas.microsoft.com/office/word/2018/wordml/cex" xmlns:w16cid="http://schemas.microsoft.com/office/word/2016/wordml/cid" xmlns:w16="http://schemas.microsoft.com/office/word/2018/wordml" xmlns:w16sdtdh="http://schemas.microsoft.com/office/word/2020/wordml/sdtdatahash" xmlns:w16se="http://schemas.microsoft.com/office/word/2015/wordml/symex" xmlns:wpg="http://schemas.microsoft.com/office/word/2010/wordprocessingGroup" xmlns:wpi="http://schemas.microsoft.com/office/word/2010/wordprocessingInk" xmlns:wne="http://schemas.microsoft.com/office/word/2006/wordml" xmlns:wps="http://schemas.microsoft.com/office/word/2010/wordprocessingShape" mc:Ignorable="w14 w15 w16se w16cid w16 w16cex w16sdtdh wp14">
+<w:ftr xmlns:wpc="http://schemas.microsoft.com/office/word/2010/wordprocessingCanvas" xmlns:cx="http://schemas.microsoft.com/office/drawing/2014/chartex" xmlns:cx1="http://schemas.microsoft.com/office/drawing/2015/9/8/chartex" xmlns:cx2="http://schemas.microsoft.com/office/drawing/2015/10/21/chartex" xmlns:cx3="http://schemas.microsoft.com/office/drawing/2016/5/9/chartex" xmlns:cx4="http://schemas.microsoft.com/office/drawing/2016/5/10/chartex" xmlns:cx5="http://schemas.microsoft.com/office/drawing/2016/5/11/chartex" xmlns:cx6="http://schemas.microsoft.com/office/drawing/2016/5/12/chartex" xmlns:cx7="http://schemas.microsoft.com/office/drawing/2016/5/13/chartex" xmlns:cx8="http://schemas.microsoft.com/office/drawing/2016/5/14/chartex" xmlns:mc="http://schemas.openxmlformats.org/markup-compatibility/2006" xmlns:aink="http://schemas.microsoft.com/office/drawing/2016/ink" xmlns:am3d="http://schemas.microsoft.com/office/drawing/2017/model3d" xmlns:o="urn:schemas-microsoft-com:office:office" xmlns:r="http://schemas.openxmlformats.org/officeDocument/2006/relationships" xmlns:m="http://schemas.openxmlformats.org/officeDocument/2006/math" xmlns:v="urn:schemas-microsoft-com:vml" xmlns:wp14="http://schemas.microsoft.com/office/word/2010/wordprocessingDrawing" xmlns:wp="http://schemas.openxmlformats.org/drawingml/2006/wordprocessingDrawing" xmlns:w10="urn:schemas-microsoft-com:office:word" xmlns:w="http://schemas.openxmlformats.org/wordprocessingml/2006/main" xmlns:w14="http://schemas.microsoft.com/office/word/2010/wordml" xmlns:w15="http://schemas.microsoft.com/office/word/2012/wordml" xmlns:w16cid="http://schemas.microsoft.com/office/word/2016/wordml/cid" xmlns:w16se="http://schemas.microsoft.com/office/word/2015/wordml/symex" xmlns:wpg="http://schemas.microsoft.com/office/word/2010/wordprocessingGroup" xmlns:wpi="http://schemas.microsoft.com/office/word/2010/wordprocessingInk" xmlns:wne="http://schemas.microsoft.com/office/word/2006/wordml" xmlns:wps="http://schemas.microsoft.com/office/word/2010/wordprocessingShape" mc:Ignorable="w14 w15 w16se w16cid wp14">
   <w:sdt>
     <w:sdtPr>
       <w:rPr>
@@ -4052,7 +4024,7 @@
             <w:sz w:val="20"/>
             <w:szCs w:val="20"/>
           </w:rPr>
-          <w:t>2</w:t>
+          <w:t>3</w:t>
         </w:r>
       </w:p>
     </w:sdtContent>
@@ -4071,7 +4043,7 @@
 </file>
 
 <file path=word/footnotes.xml><?xml version="1.0" encoding="utf-8"?>
-<w:footnotes xmlns:wpc="http://schemas.microsoft.com/office/word/2010/wordprocessingCanvas" xmlns:cx="http://schemas.microsoft.com/office/drawing/2014/chartex" xmlns:cx1="http://schemas.microsoft.com/office/drawing/2015/9/8/chartex" xmlns:cx2="http://schemas.microsoft.com/office/drawing/2015/10/21/chartex" xmlns:cx3="http://schemas.microsoft.com/office/drawing/2016/5/9/chartex" xmlns:cx4="http://schemas.microsoft.com/office/drawing/2016/5/10/chartex" xmlns:cx5="http://schemas.microsoft.com/office/drawing/2016/5/11/chartex" xmlns:cx6="http://schemas.microsoft.com/office/drawing/2016/5/12/chartex" xmlns:cx7="http://schemas.microsoft.com/office/drawing/2016/5/13/chartex" xmlns:cx8="http://schemas.microsoft.com/office/drawing/2016/5/14/chartex" xmlns:mc="http://schemas.openxmlformats.org/markup-compatibility/2006" xmlns:aink="http://schemas.microsoft.com/office/drawing/2016/ink" xmlns:am3d="http://schemas.microsoft.com/office/drawing/2017/model3d" xmlns:o="urn:schemas-microsoft-com:office:office" xmlns:r="http://schemas.openxmlformats.org/officeDocument/2006/relationships" xmlns:m="http://schemas.openxmlformats.org/officeDocument/2006/math" xmlns:v="urn:schemas-microsoft-com:vml" xmlns:wp14="http://schemas.microsoft.com/office/word/2010/wordprocessingDrawing" xmlns:wp="http://schemas.openxmlformats.org/drawingml/2006/wordprocessingDrawing" xmlns:w10="urn:schemas-microsoft-com:office:word" xmlns:w="http://schemas.openxmlformats.org/wordprocessingml/2006/main" xmlns:w14="http://schemas.microsoft.com/office/word/2010/wordml" xmlns:w15="http://schemas.microsoft.com/office/word/2012/wordml" xmlns:w16cex="http://schemas.microsoft.com/office/word/2018/wordml/cex" xmlns:w16cid="http://schemas.microsoft.com/office/word/2016/wordml/cid" xmlns:w16="http://schemas.microsoft.com/office/word/2018/wordml" xmlns:w16sdtdh="http://schemas.microsoft.com/office/word/2020/wordml/sdtdatahash" xmlns:w16se="http://schemas.microsoft.com/office/word/2015/wordml/symex" xmlns:wpg="http://schemas.microsoft.com/office/word/2010/wordprocessingGroup" xmlns:wpi="http://schemas.microsoft.com/office/word/2010/wordprocessingInk" xmlns:wne="http://schemas.microsoft.com/office/word/2006/wordml" xmlns:wps="http://schemas.microsoft.com/office/word/2010/wordprocessingShape" mc:Ignorable="w14 w15 w16se w16cid w16 w16cex w16sdtdh wp14">
+<w:footnotes xmlns:wpc="http://schemas.microsoft.com/office/word/2010/wordprocessingCanvas" xmlns:cx="http://schemas.microsoft.com/office/drawing/2014/chartex" xmlns:cx1="http://schemas.microsoft.com/office/drawing/2015/9/8/chartex" xmlns:cx2="http://schemas.microsoft.com/office/drawing/2015/10/21/chartex" xmlns:cx3="http://schemas.microsoft.com/office/drawing/2016/5/9/chartex" xmlns:cx4="http://schemas.microsoft.com/office/drawing/2016/5/10/chartex" xmlns:cx5="http://schemas.microsoft.com/office/drawing/2016/5/11/chartex" xmlns:cx6="http://schemas.microsoft.com/office/drawing/2016/5/12/chartex" xmlns:cx7="http://schemas.microsoft.com/office/drawing/2016/5/13/chartex" xmlns:cx8="http://schemas.microsoft.com/office/drawing/2016/5/14/chartex" xmlns:mc="http://schemas.openxmlformats.org/markup-compatibility/2006" xmlns:aink="http://schemas.microsoft.com/office/drawing/2016/ink" xmlns:am3d="http://schemas.microsoft.com/office/drawing/2017/model3d" xmlns:o="urn:schemas-microsoft-com:office:office" xmlns:r="http://schemas.openxmlformats.org/officeDocument/2006/relationships" xmlns:m="http://schemas.openxmlformats.org/officeDocument/2006/math" xmlns:v="urn:schemas-microsoft-com:vml" xmlns:wp14="http://schemas.microsoft.com/office/word/2010/wordprocessingDrawing" xmlns:wp="http://schemas.openxmlformats.org/drawingml/2006/wordprocessingDrawing" xmlns:w10="urn:schemas-microsoft-com:office:word" xmlns:w="http://schemas.openxmlformats.org/wordprocessingml/2006/main" xmlns:w14="http://schemas.microsoft.com/office/word/2010/wordml" xmlns:w15="http://schemas.microsoft.com/office/word/2012/wordml" xmlns:w16cid="http://schemas.microsoft.com/office/word/2016/wordml/cid" xmlns:w16se="http://schemas.microsoft.com/office/word/2015/wordml/symex" xmlns:wpg="http://schemas.microsoft.com/office/word/2010/wordprocessingGroup" xmlns:wpi="http://schemas.microsoft.com/office/word/2010/wordprocessingInk" xmlns:wne="http://schemas.microsoft.com/office/word/2006/wordml" xmlns:wps="http://schemas.microsoft.com/office/word/2010/wordprocessingShape" mc:Ignorable="w14 w15 w16se w16cid wp14">
   <w:footnote w:type="separator" w:id="-1">
     <w:p>
       <w:r>
@@ -4090,7 +4062,7 @@
 </file>
 
 <file path=word/numbering.xml><?xml version="1.0" encoding="utf-8"?>
-<w:numbering xmlns:wpc="http://schemas.microsoft.com/office/word/2010/wordprocessingCanvas" xmlns:cx="http://schemas.microsoft.com/office/drawing/2014/chartex" xmlns:cx1="http://schemas.microsoft.com/office/drawing/2015/9/8/chartex" xmlns:cx2="http://schemas.microsoft.com/office/drawing/2015/10/21/chartex" xmlns:cx3="http://schemas.microsoft.com/office/drawing/2016/5/9/chartex" xmlns:cx4="http://schemas.microsoft.com/office/drawing/2016/5/10/chartex" xmlns:cx5="http://schemas.microsoft.com/office/drawing/2016/5/11/chartex" xmlns:cx6="http://schemas.microsoft.com/office/drawing/2016/5/12/chartex" xmlns:cx7="http://schemas.microsoft.com/office/drawing/2016/5/13/chartex" xmlns:cx8="http://schemas.microsoft.com/office/drawing/2016/5/14/chartex" xmlns:mc="http://schemas.openxmlformats.org/markup-compatibility/2006" xmlns:aink="http://schemas.microsoft.com/office/drawing/2016/ink" xmlns:am3d="http://schemas.microsoft.com/office/drawing/2017/model3d" xmlns:o="urn:schemas-microsoft-com:office:office" xmlns:r="http://schemas.openxmlformats.org/officeDocument/2006/relationships" xmlns:m="http://schemas.openxmlformats.org/officeDocument/2006/math" xmlns:v="urn:schemas-microsoft-com:vml" xmlns:wp14="http://schemas.microsoft.com/office/word/2010/wordprocessingDrawing" xmlns:wp="http://schemas.openxmlformats.org/drawingml/2006/wordprocessingDrawing" xmlns:w10="urn:schemas-microsoft-com:office:word" xmlns:w="http://schemas.openxmlformats.org/wordprocessingml/2006/main" xmlns:w14="http://schemas.microsoft.com/office/word/2010/wordml" xmlns:w15="http://schemas.microsoft.com/office/word/2012/wordml" xmlns:w16cex="http://schemas.microsoft.com/office/word/2018/wordml/cex" xmlns:w16cid="http://schemas.microsoft.com/office/word/2016/wordml/cid" xmlns:w16="http://schemas.microsoft.com/office/word/2018/wordml" xmlns:w16sdtdh="http://schemas.microsoft.com/office/word/2020/wordml/sdtdatahash" xmlns:w16se="http://schemas.microsoft.com/office/word/2015/wordml/symex" xmlns:wpg="http://schemas.microsoft.com/office/word/2010/wordprocessingGroup" xmlns:wpi="http://schemas.microsoft.com/office/word/2010/wordprocessingInk" xmlns:wne="http://schemas.microsoft.com/office/word/2006/wordml" xmlns:wps="http://schemas.microsoft.com/office/word/2010/wordprocessingShape" mc:Ignorable="w14 w15 w16se w16cid w16 w16cex w16sdtdh wp14">
+<w:numbering xmlns:wpc="http://schemas.microsoft.com/office/word/2010/wordprocessingCanvas" xmlns:cx="http://schemas.microsoft.com/office/drawing/2014/chartex" xmlns:cx1="http://schemas.microsoft.com/office/drawing/2015/9/8/chartex" xmlns:cx2="http://schemas.microsoft.com/office/drawing/2015/10/21/chartex" xmlns:cx3="http://schemas.microsoft.com/office/drawing/2016/5/9/chartex" xmlns:cx4="http://schemas.microsoft.com/office/drawing/2016/5/10/chartex" xmlns:cx5="http://schemas.microsoft.com/office/drawing/2016/5/11/chartex" xmlns:cx6="http://schemas.microsoft.com/office/drawing/2016/5/12/chartex" xmlns:cx7="http://schemas.microsoft.com/office/drawing/2016/5/13/chartex" xmlns:cx8="http://schemas.microsoft.com/office/drawing/2016/5/14/chartex" xmlns:mc="http://schemas.openxmlformats.org/markup-compatibility/2006" xmlns:aink="http://schemas.microsoft.com/office/drawing/2016/ink" xmlns:am3d="http://schemas.microsoft.com/office/drawing/2017/model3d" xmlns:o="urn:schemas-microsoft-com:office:office" xmlns:r="http://schemas.openxmlformats.org/officeDocument/2006/relationships" xmlns:m="http://schemas.openxmlformats.org/officeDocument/2006/math" xmlns:v="urn:schemas-microsoft-com:vml" xmlns:wp14="http://schemas.microsoft.com/office/word/2010/wordprocessingDrawing" xmlns:wp="http://schemas.openxmlformats.org/drawingml/2006/wordprocessingDrawing" xmlns:w10="urn:schemas-microsoft-com:office:word" xmlns:w="http://schemas.openxmlformats.org/wordprocessingml/2006/main" xmlns:w14="http://schemas.microsoft.com/office/word/2010/wordml" xmlns:w15="http://schemas.microsoft.com/office/word/2012/wordml" xmlns:w16cid="http://schemas.microsoft.com/office/word/2016/wordml/cid" xmlns:w16se="http://schemas.microsoft.com/office/word/2015/wordml/symex" xmlns:wpg="http://schemas.microsoft.com/office/word/2010/wordprocessingGroup" xmlns:wpi="http://schemas.microsoft.com/office/word/2010/wordprocessingInk" xmlns:wne="http://schemas.microsoft.com/office/word/2006/wordml" xmlns:wps="http://schemas.microsoft.com/office/word/2010/wordprocessingShape" mc:Ignorable="w14 w15 w16se w16cid wp14">
   <w:abstractNum w:abstractNumId="0" w15:restartNumberingAfterBreak="0">
     <w:nsid w:val="05914BB9"/>
     <w:multiLevelType w:val="hybridMultilevel"/>
@@ -6125,65 +6097,65 @@
       </w:rPr>
     </w:lvl>
   </w:abstractNum>
-  <w:num w:numId="1" w16cid:durableId="100539374">
+  <w:num w:numId="1">
     <w:abstractNumId w:val="14"/>
   </w:num>
-  <w:num w:numId="2" w16cid:durableId="944649366">
+  <w:num w:numId="2">
     <w:abstractNumId w:val="9"/>
   </w:num>
-  <w:num w:numId="3" w16cid:durableId="1941336291">
+  <w:num w:numId="3">
     <w:abstractNumId w:val="7"/>
   </w:num>
-  <w:num w:numId="4" w16cid:durableId="1839072944">
+  <w:num w:numId="4">
     <w:abstractNumId w:val="16"/>
   </w:num>
-  <w:num w:numId="5" w16cid:durableId="883446173">
+  <w:num w:numId="5">
     <w:abstractNumId w:val="3"/>
   </w:num>
-  <w:num w:numId="6" w16cid:durableId="1756516798">
+  <w:num w:numId="6">
     <w:abstractNumId w:val="10"/>
   </w:num>
-  <w:num w:numId="7" w16cid:durableId="281426253">
+  <w:num w:numId="7">
     <w:abstractNumId w:val="13"/>
   </w:num>
-  <w:num w:numId="8" w16cid:durableId="734746373">
+  <w:num w:numId="8">
     <w:abstractNumId w:val="11"/>
   </w:num>
-  <w:num w:numId="9" w16cid:durableId="1420368919">
+  <w:num w:numId="9">
     <w:abstractNumId w:val="4"/>
   </w:num>
-  <w:num w:numId="10" w16cid:durableId="1644888590">
+  <w:num w:numId="10">
     <w:abstractNumId w:val="2"/>
   </w:num>
-  <w:num w:numId="11" w16cid:durableId="50812559">
+  <w:num w:numId="11">
     <w:abstractNumId w:val="6"/>
   </w:num>
-  <w:num w:numId="12" w16cid:durableId="1903758893">
+  <w:num w:numId="12">
     <w:abstractNumId w:val="8"/>
   </w:num>
-  <w:num w:numId="13" w16cid:durableId="1158427006">
+  <w:num w:numId="13">
     <w:abstractNumId w:val="15"/>
   </w:num>
-  <w:num w:numId="14" w16cid:durableId="541140077">
+  <w:num w:numId="14">
     <w:abstractNumId w:val="0"/>
   </w:num>
-  <w:num w:numId="15" w16cid:durableId="677270274">
+  <w:num w:numId="15">
     <w:abstractNumId w:val="1"/>
   </w:num>
-  <w:num w:numId="16" w16cid:durableId="82646364">
+  <w:num w:numId="16">
     <w:abstractNumId w:val="5"/>
   </w:num>
-  <w:num w:numId="17" w16cid:durableId="890730662">
+  <w:num w:numId="17">
     <w:abstractNumId w:val="12"/>
   </w:num>
-  <w:num w:numId="18" w16cid:durableId="739979394">
+  <w:num w:numId="18">
     <w:abstractNumId w:val="17"/>
   </w:num>
 </w:numbering>
 </file>
 
 <file path=word/styles.xml><?xml version="1.0" encoding="utf-8"?>
-<w:styles xmlns:mc="http://schemas.openxmlformats.org/markup-compatibility/2006" xmlns:r="http://schemas.openxmlformats.org/officeDocument/2006/relationships" xmlns:w="http://schemas.openxmlformats.org/wordprocessingml/2006/main" xmlns:w14="http://schemas.microsoft.com/office/word/2010/wordml" xmlns:w15="http://schemas.microsoft.com/office/word/2012/wordml" xmlns:w16cex="http://schemas.microsoft.com/office/word/2018/wordml/cex" xmlns:w16cid="http://schemas.microsoft.com/office/word/2016/wordml/cid" xmlns:w16="http://schemas.microsoft.com/office/word/2018/wordml" xmlns:w16sdtdh="http://schemas.microsoft.com/office/word/2020/wordml/sdtdatahash" xmlns:w16se="http://schemas.microsoft.com/office/word/2015/wordml/symex" mc:Ignorable="w14 w15 w16se w16cid w16 w16cex w16sdtdh">
+<w:styles xmlns:mc="http://schemas.openxmlformats.org/markup-compatibility/2006" xmlns:r="http://schemas.openxmlformats.org/officeDocument/2006/relationships" xmlns:w="http://schemas.openxmlformats.org/wordprocessingml/2006/main" xmlns:w14="http://schemas.microsoft.com/office/word/2010/wordml" xmlns:w15="http://schemas.microsoft.com/office/word/2012/wordml" xmlns:w16cid="http://schemas.microsoft.com/office/word/2016/wordml/cid" xmlns:w16se="http://schemas.microsoft.com/office/word/2015/wordml/symex" mc:Ignorable="w14 w15 w16se w16cid">
   <w:docDefaults>
     <w:rPrDefault>
       <w:rPr>
@@ -6195,7 +6167,7 @@
     </w:rPrDefault>
     <w:pPrDefault/>
   </w:docDefaults>
-  <w:latentStyles w:defLockedState="0" w:defUIPriority="99" w:defSemiHidden="0" w:defUnhideWhenUsed="0" w:defQFormat="0" w:count="376">
+  <w:latentStyles w:defLockedState="0" w:defUIPriority="99" w:defSemiHidden="0" w:defUnhideWhenUsed="0" w:defQFormat="0" w:count="375">
     <w:lsdException w:name="Normal" w:uiPriority="0" w:qFormat="1"/>
     <w:lsdException w:name="heading 1" w:uiPriority="9" w:qFormat="1"/>
     <w:lsdException w:name="heading 2" w:semiHidden="1" w:uiPriority="9" w:unhideWhenUsed="1" w:qFormat="1"/>
@@ -6571,7 +6543,6 @@
     <w:lsdException w:name="Smart Hyperlink" w:semiHidden="1" w:unhideWhenUsed="1"/>
     <w:lsdException w:name="Hashtag" w:semiHidden="1" w:unhideWhenUsed="1"/>
     <w:lsdException w:name="Unresolved Mention" w:semiHidden="1" w:unhideWhenUsed="1"/>
-    <w:lsdException w:name="Smart Link" w:semiHidden="1" w:unhideWhenUsed="1"/>
   </w:latentStyles>
   <w:style w:type="paragraph" w:default="1" w:styleId="Normal">
     <w:name w:val="Normal"/>

</xml_diff>